<commit_message>
removed everything from the nolan 3rd R folder
</commit_message>
<xml_diff>
--- a/Fall2018 Lecture Notes/psy 200-999 sp 17.docx
+++ b/Fall2018 Lecture Notes/psy 200-999 sp 17.docx
@@ -29,25 +29,74 @@
         <w:t>Statistics</w:t>
       </w:r>
     </w:p>
-    <w:p>
+    <w:p w14:noSpellErr="1">
       <w:pPr>
         <w:tabs>
           <w:tab w:val="left" w:pos="6480"/>
         </w:tabs>
         <w:jc w:val="center"/>
       </w:pPr>
-      <w:proofErr w:type="spellStart"/>
-      <w:r>
-        <w:t>PSY</w:t>
-      </w:r>
-      <w:proofErr w:type="spellEnd"/>
-      <w:r>
-        <w:t xml:space="preserve"> 200 – </w:t>
-      </w:r>
-      <w:bookmarkStart w:id="0" w:name="_GoBack"/>
+      <w:r>
+        <w:rPr/>
+        <w:t xml:space="preserve">PSY 200 </w:t>
+      </w:r>
+      <w:r>
+        <w:rPr/>
+        <w:t xml:space="preserve">– </w:t>
+      </w:r>
+      <w:r>
+        <w:rPr/>
+        <w:t>Fall</w:t>
+      </w:r>
+      <w:r>
+        <w:rPr/>
+        <w:t xml:space="preserve"> 201</w:t>
+      </w:r>
+      <w:r>
+        <w:rPr/>
+        <w:t>8</w:t>
+      </w:r>
+      <w:bookmarkStart w:name="_GoBack" w:id="0"/>
       <w:bookmarkEnd w:id="0"/>
-      <w:r>
-        <w:t xml:space="preserve"> Spring 2015</w:t>
+    </w:p>
+    <w:p w14:noSpellErr="1">
+      <w:pPr>
+        <w:tabs>
+          <w:tab w:val="left" w:pos="6480"/>
+        </w:tabs>
+        <w:jc w:val="center"/>
+      </w:pPr>
+      <w:r>
+        <w:rPr/>
+        <w:t>T/Th</w:t>
+      </w:r>
+      <w:r>
+        <w:rPr/>
+        <w:t xml:space="preserve"> </w:t>
+      </w:r>
+      <w:r>
+        <w:rPr/>
+        <w:t xml:space="preserve">8:00 – 9:15 </w:t>
+      </w:r>
+      <w:r>
+        <w:rPr/>
+        <w:t>AM</w:t>
+      </w:r>
+    </w:p>
+    <w:p w14:noSpellErr="1">
+      <w:pPr>
+        <w:tabs>
+          <w:tab w:val="left" w:pos="6480"/>
+        </w:tabs>
+        <w:jc w:val="center"/>
+      </w:pPr>
+      <w:r>
+        <w:rPr/>
+        <w:t xml:space="preserve">Hill Hall </w:t>
+      </w:r>
+      <w:r>
+        <w:rPr/>
+        <w:t>402</w:t>
       </w:r>
     </w:p>
     <w:p>
@@ -57,14 +106,6 @@
         </w:tabs>
         <w:jc w:val="center"/>
       </w:pPr>
-      <w:proofErr w:type="spellStart"/>
-      <w:r>
-        <w:t>MWF</w:t>
-      </w:r>
-      <w:proofErr w:type="spellEnd"/>
-      <w:r>
-        <w:t xml:space="preserve"> 10:10-11:00AM</w:t>
-      </w:r>
     </w:p>
     <w:p>
       <w:pPr>
@@ -73,27 +114,8 @@
         </w:tabs>
         <w:jc w:val="center"/>
       </w:pPr>
-      <w:r>
-        <w:t>Hill Hall 311</w:t>
-      </w:r>
     </w:p>
-    <w:p>
-      <w:pPr>
-        <w:tabs>
-          <w:tab w:val="left" w:pos="6480"/>
-        </w:tabs>
-        <w:jc w:val="center"/>
-      </w:pPr>
-    </w:p>
-    <w:p>
-      <w:pPr>
-        <w:tabs>
-          <w:tab w:val="left" w:pos="6480"/>
-        </w:tabs>
-        <w:jc w:val="center"/>
-      </w:pPr>
-    </w:p>
-    <w:p>
+    <w:p w14:noSpellErr="1">
       <w:pPr>
         <w:tabs>
           <w:tab w:val="left" w:pos="5760"/>
@@ -102,37 +124,24 @@
       </w:pPr>
       <w:r>
         <w:rPr>
-          <w:b/>
-          <w:bCs/>
+          <w:b w:val="1"/>
+          <w:bCs w:val="1"/>
         </w:rPr>
         <w:t>Instructor:</w:t>
       </w:r>
       <w:r>
+        <w:rPr/>
         <w:t xml:space="preserve"> </w:t>
       </w:r>
       <w:r>
-        <w:t>Dr. E</w:t>
-      </w:r>
-      <w:r>
-        <w:t>rin</w:t>
-      </w:r>
-      <w:r>
-        <w:t xml:space="preserve"> M.</w:t>
-      </w:r>
-      <w:r>
-        <w:t xml:space="preserve"> </w:t>
-      </w:r>
-      <w:r>
-        <w:t>B</w:t>
-      </w:r>
-      <w:r>
-        <w:t>uchanan, Ph.D.</w:t>
+        <w:rPr/>
+        <w:t xml:space="preserve">Tabetha G. Hopke</w:t>
       </w:r>
       <w:r>
         <w:tab/>
       </w:r>
     </w:p>
-    <w:p>
+    <w:p w14:noSpellErr="1">
       <w:pPr>
         <w:tabs>
           <w:tab w:val="left" w:pos="5760"/>
@@ -141,25 +150,25 @@
       </w:pPr>
       <w:r>
         <w:rPr>
-          <w:b/>
-          <w:bCs/>
+          <w:b w:val="1"/>
+          <w:bCs w:val="1"/>
         </w:rPr>
         <w:t xml:space="preserve">Office Hours: </w:t>
       </w:r>
       <w:r>
-        <w:rPr>
-          <w:bCs/>
-        </w:rPr>
-        <w:t>MW</w:t>
-      </w:r>
-      <w:r>
-        <w:rPr>
-          <w:bCs/>
-        </w:rPr>
-        <w:t>: 11:00-12:20PM</w:t>
+        <w:rPr/>
+        <w:t>T/Th</w:t>
+      </w:r>
+      <w:r>
+        <w:rPr/>
+        <w:t xml:space="preserve">: </w:t>
+      </w:r>
+      <w:r>
+        <w:rPr/>
+        <w:t>9:30 – 10:30 AM</w:t>
       </w:r>
     </w:p>
-    <w:p>
+    <w:p w14:noSpellErr="1">
       <w:pPr>
         <w:tabs>
           <w:tab w:val="left" w:pos="5760"/>
@@ -172,8 +181,8 @@
       <w:proofErr w:type="gramStart"/>
       <w:r>
         <w:rPr>
-          <w:b/>
-          <w:bCs/>
+          <w:b w:val="1"/>
+          <w:bCs w:val="1"/>
           <w:lang w:val="fr-FR"/>
         </w:rPr>
         <w:t>Office:</w:t>
@@ -183,22 +192,10 @@
         <w:rPr>
           <w:lang w:val="fr-FR"/>
         </w:rPr>
-        <w:t xml:space="preserve"> </w:t>
-      </w:r>
-      <w:r>
-        <w:rPr>
-          <w:lang w:val="fr-FR"/>
-        </w:rPr>
-        <w:t xml:space="preserve">Hill Hall </w:t>
-      </w:r>
-      <w:r>
-        <w:rPr>
-          <w:lang w:val="fr-FR"/>
-        </w:rPr>
-        <w:t>214-D</w:t>
+        <w:t xml:space="preserve"> Hill Hall </w:t>
       </w:r>
     </w:p>
-    <w:p>
+    <w:p w14:noSpellErr="1">
       <w:pPr>
         <w:tabs>
           <w:tab w:val="left" w:pos="5760"/>
@@ -208,102 +205,33 @@
           <w:lang w:val="fr-FR"/>
         </w:rPr>
       </w:pPr>
-      <w:proofErr w:type="spellStart"/>
       <w:proofErr w:type="gramStart"/>
       <w:r>
         <w:rPr>
-          <w:b/>
+          <w:b w:val="1"/>
+          <w:bCs w:val="1"/>
           <w:lang w:val="fr-FR"/>
         </w:rPr>
-        <w:t>Lab</w:t>
-      </w:r>
-      <w:proofErr w:type="spellEnd"/>
-      <w:r>
-        <w:rPr>
-          <w:b/>
+        <w:t>Email:</w:t>
+      </w:r>
+      <w:proofErr w:type="gramEnd"/>
+      <w:r>
+        <w:rPr>
           <w:lang w:val="fr-FR"/>
         </w:rPr>
-        <w:t>:</w:t>
-      </w:r>
-      <w:proofErr w:type="gramEnd"/>
-      <w:r>
-        <w:rPr>
-          <w:b/>
+        <w:t xml:space="preserve"> </w:t>
+      </w:r>
+      <w:r>
+        <w:rPr>
           <w:lang w:val="fr-FR"/>
         </w:rPr>
-        <w:t xml:space="preserve"> </w:t>
+        <w:t>Tabetha6789@live.</w:t>
       </w:r>
       <w:r>
         <w:rPr>
           <w:lang w:val="fr-FR"/>
         </w:rPr>
-        <w:t>Hill Hall 460</w:t>
-      </w:r>
-      <w:r>
-        <w:rPr>
-          <w:lang w:val="fr-FR"/>
-        </w:rPr>
-        <w:tab/>
-      </w:r>
-    </w:p>
-    <w:p>
-      <w:pPr>
-        <w:tabs>
-          <w:tab w:val="left" w:pos="5760"/>
-          <w:tab w:val="left" w:pos="6480"/>
-        </w:tabs>
-        <w:rPr>
-          <w:lang w:val="fr-FR"/>
-        </w:rPr>
-      </w:pPr>
-      <w:proofErr w:type="gramStart"/>
-      <w:r>
-        <w:rPr>
-          <w:b/>
-          <w:bCs/>
-          <w:lang w:val="fr-FR"/>
-        </w:rPr>
-        <w:t>Email:</w:t>
-      </w:r>
-      <w:proofErr w:type="gramEnd"/>
-      <w:r>
-        <w:rPr>
-          <w:lang w:val="fr-FR"/>
-        </w:rPr>
-        <w:t xml:space="preserve"> </w:t>
-      </w:r>
-      <w:r>
-        <w:rPr>
-          <w:lang w:val="fr-FR"/>
-        </w:rPr>
-        <w:t>ErinBuchanan@missouristate.edu</w:t>
-      </w:r>
-    </w:p>
-    <w:p>
-      <w:pPr>
-        <w:tabs>
-          <w:tab w:val="left" w:pos="5760"/>
-          <w:tab w:val="left" w:pos="6480"/>
-        </w:tabs>
-        <w:rPr>
-          <w:bCs/>
-          <w:lang w:val="fr-FR"/>
-        </w:rPr>
-      </w:pPr>
-      <w:r>
-        <w:rPr>
-          <w:b/>
-          <w:bCs/>
-          <w:lang w:val="fr-FR"/>
-        </w:rPr>
-        <w:t>Phone </w:t>
-      </w:r>
-      <w:r>
-        <w:rPr>
-          <w:bCs/>
-          <w:lang w:val="fr-FR"/>
-        </w:rPr>
-        <w:t>: 417-836-5592</w:t>
+        <w:t>missouristate.edu</w:t>
       </w:r>
     </w:p>
     <w:p>
@@ -696,7 +624,7 @@
         <w:t>All software for this course is free. You will need to install the software on your personal computer. You can also access this software set up in the Psychology and Education Computer Labs in Hill Hall.</w:t>
       </w:r>
     </w:p>
-    <w:p>
+    <w:p w14:noSpellErr="1">
       <w:pPr>
         <w:pStyle w:val="ListParagraph"/>
         <w:numPr>
@@ -707,17 +635,17 @@
           <w:tab w:val="left" w:pos="5760"/>
           <w:tab w:val="left" w:pos="6480"/>
         </w:tabs>
-      </w:pPr>
-      <w:r>
-        <w:rPr>
-          <w:i/>
-        </w:rPr>
-        <w:t>R</w:t>
-      </w:r>
-      <w:r>
-        <w:t xml:space="preserve"> – </w:t>
-      </w:r>
-      <w:hyperlink r:id="rId8" w:history="1">
+        <w:rPr/>
+      </w:pPr>
+      <w:r>
+        <w:rPr/>
+        <w:t xml:space="preserve">JASP </w:t>
+      </w:r>
+      <w:r>
+        <w:rPr/>
+        <w:t xml:space="preserve">– </w:t>
+      </w:r>
+      <w:hyperlink r:id="R4552ba84c11a41eb">
         <w:r>
           <w:rPr>
             <w:rStyle w:val="Hyperlink"/>
@@ -737,88 +665,18 @@
           <w:tab w:val="left" w:pos="5760"/>
           <w:tab w:val="left" w:pos="6480"/>
         </w:tabs>
-      </w:pPr>
-      <w:r>
-        <w:rPr>
-          <w:i/>
+        <w:rPr/>
+      </w:pPr>
+      <w:r>
+        <w:rPr>
+          <w:i w:val="1"/>
+          <w:iCs w:val="1"/>
         </w:rPr>
         <w:t>R</w:t>
       </w:r>
       <w:r>
+        <w:rPr/>
         <w:t xml:space="preserve"> is a free computational program/language that will help you perform the statistics in this course. </w:t>
-      </w:r>
-    </w:p>
-    <w:p>
-      <w:pPr>
-        <w:pStyle w:val="ListParagraph"/>
-        <w:numPr>
-          <w:ilvl w:val="0"/>
-          <w:numId w:val="16"/>
-        </w:numPr>
-        <w:tabs>
-          <w:tab w:val="left" w:pos="5760"/>
-          <w:tab w:val="left" w:pos="6480"/>
-        </w:tabs>
-      </w:pPr>
-      <w:r>
-        <w:rPr>
-          <w:i/>
-        </w:rPr>
-        <w:t>R</w:t>
-      </w:r>
-      <w:r>
-        <w:t xml:space="preserve"> Studio – </w:t>
-      </w:r>
-      <w:hyperlink r:id="rId9" w:history="1">
-        <w:r>
-          <w:rPr>
-            <w:rStyle w:val="Hyperlink"/>
-          </w:rPr>
-          <w:t>https://www.rstudio.com</w:t>
-        </w:r>
-      </w:hyperlink>
-      <w:r>
-        <w:t xml:space="preserve"> </w:t>
-      </w:r>
-    </w:p>
-    <w:p>
-      <w:pPr>
-        <w:pStyle w:val="ListParagraph"/>
-        <w:numPr>
-          <w:ilvl w:val="1"/>
-          <w:numId w:val="16"/>
-        </w:numPr>
-        <w:tabs>
-          <w:tab w:val="left" w:pos="5760"/>
-          <w:tab w:val="left" w:pos="6480"/>
-        </w:tabs>
-      </w:pPr>
-      <w:r>
-        <w:rPr>
-          <w:i/>
-        </w:rPr>
-        <w:t>R</w:t>
-      </w:r>
-      <w:r>
-        <w:t xml:space="preserve"> Studio is a graphical overlay for </w:t>
-      </w:r>
-      <w:r>
-        <w:rPr>
-          <w:i/>
-        </w:rPr>
-        <w:t>R</w:t>
-      </w:r>
-      <w:r>
-        <w:t xml:space="preserve"> that helps you understand and use </w:t>
-      </w:r>
-      <w:r>
-        <w:rPr>
-          <w:i/>
-        </w:rPr>
-        <w:t>R</w:t>
-      </w:r>
-      <w:r>
-        <w:t>.</w:t>
       </w:r>
     </w:p>
     <w:p>
@@ -2004,7 +1862,7 @@
         </w:rPr>
         <w:t xml:space="preserve">To request academic accommodations for a disability, contact the </w:t>
       </w:r>
-      <w:hyperlink r:id="rId10" w:history="1">
+      <w:hyperlink w:history="1" r:id="rId10">
         <w:r>
           <w:rPr>
             <w:rStyle w:val="Hyperlink"/>
@@ -2031,7 +1889,7 @@
         </w:rPr>
         <w:t xml:space="preserve">Students are required to provide documentation of disability to the Disability Resource Center prior to receiving accommodations. The Disability Resource Center refers some types of accommodation requests to the </w:t>
       </w:r>
-      <w:hyperlink r:id="rId11" w:history="1">
+      <w:hyperlink w:history="1" r:id="rId11">
         <w:r>
           <w:rPr>
             <w:rStyle w:val="Hyperlink"/>
@@ -2083,7 +1941,7 @@
       <w:r>
         <w:t xml:space="preserve">Missouri State University is a community of scholars committed to developing educated persons who accept the responsibility to practice personal and academic integrity. Students are responsible for knowing and following the university’s student honor code, </w:t>
       </w:r>
-      <w:hyperlink r:id="rId12" w:history="1">
+      <w:hyperlink w:history="1" r:id="rId12">
         <w:r>
           <w:rPr>
             <w:rStyle w:val="Hyperlink"/>
@@ -2270,7 +2128,7 @@
         </w:rPr>
         <w:t xml:space="preserve">At the first class meeting, students should become familiar with a basic emergency response plan through a dialogue with the instructor that includes a review and awareness of exits specific to the classroom and the location of evacuation centers for the building. All instructors are provided this information specific to their classroom and/or lab assignments in an e-mail prior to the beginning of the fall semester from the Office of the Provost and Safety and Transportation. Students with disabilities impacting mobility should discuss the approved accommodations for emergency situations and additional options when applicable with the instructor. For more information go to </w:t>
       </w:r>
-      <w:hyperlink r:id="rId13" w:history="1">
+      <w:hyperlink w:history="1" r:id="rId13">
         <w:r>
           <w:rPr>
             <w:rStyle w:val="Hyperlink"/>
@@ -2291,7 +2149,7 @@
         </w:rPr>
         <w:t xml:space="preserve">and </w:t>
       </w:r>
-      <w:hyperlink r:id="rId14" w:history="1">
+      <w:hyperlink w:history="1" r:id="rId14">
         <w:r>
           <w:rPr>
             <w:rStyle w:val="Hyperlink"/>
@@ -2388,7 +2246,7 @@
         </w:rPr>
         <w:t xml:space="preserve"> their sincerely held religious belief shall be provided with a reasonable alternative opportunity to complete such academic responsibilities. It is the obligation of students to provide faculty with reasonable notice of the dates of religious observances on which they will be absent by submitting a </w:t>
       </w:r>
-      <w:hyperlink r:id="rId15" w:history="1">
+      <w:hyperlink w:history="1" r:id="rId15">
         <w:r>
           <w:rPr>
             <w:rStyle w:val="Hyperlink"/>
@@ -2663,7 +2521,7 @@
             <w:tcBorders>
               <w:top w:val="nil"/>
               <w:left w:val="nil"/>
-              <w:bottom w:val="dotted" w:sz="4" w:space="0" w:color="auto"/>
+              <w:bottom w:val="dotted" w:color="auto" w:sz="4" w:space="0"/>
               <w:right w:val="nil"/>
             </w:tcBorders>
             <w:shd w:val="clear" w:color="auto" w:fill="auto"/>
@@ -2692,7 +2550,7 @@
             <w:tcBorders>
               <w:top w:val="nil"/>
               <w:left w:val="nil"/>
-              <w:bottom w:val="dotted" w:sz="4" w:space="0" w:color="auto"/>
+              <w:bottom w:val="dotted" w:color="auto" w:sz="4" w:space="0"/>
               <w:right w:val="nil"/>
             </w:tcBorders>
             <w:shd w:val="clear" w:color="auto" w:fill="auto"/>
@@ -2721,7 +2579,7 @@
             <w:tcBorders>
               <w:top w:val="nil"/>
               <w:left w:val="nil"/>
-              <w:bottom w:val="dotted" w:sz="4" w:space="0" w:color="auto"/>
+              <w:bottom w:val="dotted" w:color="auto" w:sz="4" w:space="0"/>
               <w:right w:val="nil"/>
             </w:tcBorders>
             <w:shd w:val="clear" w:color="auto" w:fill="auto"/>
@@ -2750,7 +2608,7 @@
             <w:tcBorders>
               <w:top w:val="nil"/>
               <w:left w:val="nil"/>
-              <w:bottom w:val="dotted" w:sz="4" w:space="0" w:color="auto"/>
+              <w:bottom w:val="dotted" w:color="auto" w:sz="4" w:space="0"/>
               <w:right w:val="nil"/>
             </w:tcBorders>
             <w:shd w:val="clear" w:color="auto" w:fill="auto"/>
@@ -2779,7 +2637,7 @@
             <w:tcBorders>
               <w:top w:val="nil"/>
               <w:left w:val="nil"/>
-              <w:bottom w:val="dotted" w:sz="4" w:space="0" w:color="auto"/>
+              <w:bottom w:val="dotted" w:color="auto" w:sz="4" w:space="0"/>
               <w:right w:val="nil"/>
             </w:tcBorders>
             <w:shd w:val="clear" w:color="auto" w:fill="auto"/>
@@ -2812,9 +2670,9 @@
           <w:tcPr>
             <w:tcW w:w="1300" w:type="dxa"/>
             <w:tcBorders>
-              <w:top w:val="dotted" w:sz="4" w:space="0" w:color="auto"/>
-              <w:left w:val="nil"/>
-              <w:bottom w:val="dotted" w:sz="4" w:space="0" w:color="auto"/>
+              <w:top w:val="dotted" w:color="auto" w:sz="4" w:space="0"/>
+              <w:left w:val="nil"/>
+              <w:bottom w:val="dotted" w:color="auto" w:sz="4" w:space="0"/>
               <w:right w:val="nil"/>
             </w:tcBorders>
             <w:shd w:val="clear" w:color="auto" w:fill="auto"/>
@@ -2841,9 +2699,9 @@
           <w:tcPr>
             <w:tcW w:w="1545" w:type="dxa"/>
             <w:tcBorders>
-              <w:top w:val="dotted" w:sz="4" w:space="0" w:color="auto"/>
-              <w:left w:val="nil"/>
-              <w:bottom w:val="dotted" w:sz="4" w:space="0" w:color="auto"/>
+              <w:top w:val="dotted" w:color="auto" w:sz="4" w:space="0"/>
+              <w:left w:val="nil"/>
+              <w:bottom w:val="dotted" w:color="auto" w:sz="4" w:space="0"/>
               <w:right w:val="nil"/>
             </w:tcBorders>
             <w:shd w:val="clear" w:color="auto" w:fill="auto"/>
@@ -2870,9 +2728,9 @@
           <w:tcPr>
             <w:tcW w:w="4470" w:type="dxa"/>
             <w:tcBorders>
-              <w:top w:val="dotted" w:sz="4" w:space="0" w:color="auto"/>
-              <w:left w:val="nil"/>
-              <w:bottom w:val="dotted" w:sz="4" w:space="0" w:color="auto"/>
+              <w:top w:val="dotted" w:color="auto" w:sz="4" w:space="0"/>
+              <w:left w:val="nil"/>
+              <w:bottom w:val="dotted" w:color="auto" w:sz="4" w:space="0"/>
               <w:right w:val="nil"/>
             </w:tcBorders>
             <w:shd w:val="clear" w:color="auto" w:fill="auto"/>
@@ -2899,9 +2757,9 @@
           <w:tcPr>
             <w:tcW w:w="1008" w:type="dxa"/>
             <w:tcBorders>
-              <w:top w:val="dotted" w:sz="4" w:space="0" w:color="auto"/>
-              <w:left w:val="nil"/>
-              <w:bottom w:val="dotted" w:sz="4" w:space="0" w:color="auto"/>
+              <w:top w:val="dotted" w:color="auto" w:sz="4" w:space="0"/>
+              <w:left w:val="nil"/>
+              <w:bottom w:val="dotted" w:color="auto" w:sz="4" w:space="0"/>
               <w:right w:val="nil"/>
             </w:tcBorders>
             <w:shd w:val="clear" w:color="auto" w:fill="auto"/>
@@ -2928,9 +2786,9 @@
           <w:tcPr>
             <w:tcW w:w="1457" w:type="dxa"/>
             <w:tcBorders>
-              <w:top w:val="dotted" w:sz="4" w:space="0" w:color="auto"/>
-              <w:left w:val="nil"/>
-              <w:bottom w:val="dotted" w:sz="4" w:space="0" w:color="auto"/>
+              <w:top w:val="dotted" w:color="auto" w:sz="4" w:space="0"/>
+              <w:left w:val="nil"/>
+              <w:bottom w:val="dotted" w:color="auto" w:sz="4" w:space="0"/>
               <w:right w:val="nil"/>
             </w:tcBorders>
             <w:shd w:val="clear" w:color="auto" w:fill="auto"/>
@@ -2963,9 +2821,9 @@
           <w:tcPr>
             <w:tcW w:w="1300" w:type="dxa"/>
             <w:tcBorders>
-              <w:top w:val="dotted" w:sz="4" w:space="0" w:color="auto"/>
-              <w:left w:val="nil"/>
-              <w:bottom w:val="dotted" w:sz="4" w:space="0" w:color="auto"/>
+              <w:top w:val="dotted" w:color="auto" w:sz="4" w:space="0"/>
+              <w:left w:val="nil"/>
+              <w:bottom w:val="dotted" w:color="auto" w:sz="4" w:space="0"/>
               <w:right w:val="nil"/>
             </w:tcBorders>
             <w:shd w:val="clear" w:color="auto" w:fill="auto"/>
@@ -2992,9 +2850,9 @@
           <w:tcPr>
             <w:tcW w:w="1545" w:type="dxa"/>
             <w:tcBorders>
-              <w:top w:val="dotted" w:sz="4" w:space="0" w:color="auto"/>
-              <w:left w:val="nil"/>
-              <w:bottom w:val="dotted" w:sz="4" w:space="0" w:color="auto"/>
+              <w:top w:val="dotted" w:color="auto" w:sz="4" w:space="0"/>
+              <w:left w:val="nil"/>
+              <w:bottom w:val="dotted" w:color="auto" w:sz="4" w:space="0"/>
               <w:right w:val="nil"/>
             </w:tcBorders>
             <w:shd w:val="clear" w:color="auto" w:fill="auto"/>
@@ -3027,9 +2885,9 @@
           <w:tcPr>
             <w:tcW w:w="4470" w:type="dxa"/>
             <w:tcBorders>
-              <w:top w:val="dotted" w:sz="4" w:space="0" w:color="auto"/>
-              <w:left w:val="nil"/>
-              <w:bottom w:val="dotted" w:sz="4" w:space="0" w:color="auto"/>
+              <w:top w:val="dotted" w:color="auto" w:sz="4" w:space="0"/>
+              <w:left w:val="nil"/>
+              <w:bottom w:val="dotted" w:color="auto" w:sz="4" w:space="0"/>
               <w:right w:val="nil"/>
             </w:tcBorders>
             <w:shd w:val="clear" w:color="auto" w:fill="auto"/>
@@ -3056,9 +2914,9 @@
           <w:tcPr>
             <w:tcW w:w="1008" w:type="dxa"/>
             <w:tcBorders>
-              <w:top w:val="dotted" w:sz="4" w:space="0" w:color="auto"/>
-              <w:left w:val="nil"/>
-              <w:bottom w:val="dotted" w:sz="4" w:space="0" w:color="auto"/>
+              <w:top w:val="dotted" w:color="auto" w:sz="4" w:space="0"/>
+              <w:left w:val="nil"/>
+              <w:bottom w:val="dotted" w:color="auto" w:sz="4" w:space="0"/>
               <w:right w:val="nil"/>
             </w:tcBorders>
             <w:shd w:val="clear" w:color="auto" w:fill="auto"/>
@@ -3085,9 +2943,9 @@
           <w:tcPr>
             <w:tcW w:w="1457" w:type="dxa"/>
             <w:tcBorders>
-              <w:top w:val="dotted" w:sz="4" w:space="0" w:color="auto"/>
-              <w:left w:val="nil"/>
-              <w:bottom w:val="dotted" w:sz="4" w:space="0" w:color="auto"/>
+              <w:top w:val="dotted" w:color="auto" w:sz="4" w:space="0"/>
+              <w:left w:val="nil"/>
+              <w:bottom w:val="dotted" w:color="auto" w:sz="4" w:space="0"/>
               <w:right w:val="nil"/>
             </w:tcBorders>
             <w:shd w:val="clear" w:color="auto" w:fill="auto"/>
@@ -3120,9 +2978,9 @@
           <w:tcPr>
             <w:tcW w:w="1300" w:type="dxa"/>
             <w:tcBorders>
-              <w:top w:val="dotted" w:sz="4" w:space="0" w:color="auto"/>
-              <w:left w:val="nil"/>
-              <w:bottom w:val="dotted" w:sz="4" w:space="0" w:color="auto"/>
+              <w:top w:val="dotted" w:color="auto" w:sz="4" w:space="0"/>
+              <w:left w:val="nil"/>
+              <w:bottom w:val="dotted" w:color="auto" w:sz="4" w:space="0"/>
               <w:right w:val="nil"/>
             </w:tcBorders>
             <w:shd w:val="clear" w:color="auto" w:fill="auto"/>
@@ -3149,9 +3007,9 @@
           <w:tcPr>
             <w:tcW w:w="1545" w:type="dxa"/>
             <w:tcBorders>
-              <w:top w:val="dotted" w:sz="4" w:space="0" w:color="auto"/>
-              <w:left w:val="nil"/>
-              <w:bottom w:val="dotted" w:sz="4" w:space="0" w:color="auto"/>
+              <w:top w:val="dotted" w:color="auto" w:sz="4" w:space="0"/>
+              <w:left w:val="nil"/>
+              <w:bottom w:val="dotted" w:color="auto" w:sz="4" w:space="0"/>
               <w:right w:val="nil"/>
             </w:tcBorders>
             <w:shd w:val="clear" w:color="auto" w:fill="auto"/>
@@ -3184,9 +3042,9 @@
           <w:tcPr>
             <w:tcW w:w="4470" w:type="dxa"/>
             <w:tcBorders>
-              <w:top w:val="dotted" w:sz="4" w:space="0" w:color="auto"/>
-              <w:left w:val="nil"/>
-              <w:bottom w:val="dotted" w:sz="4" w:space="0" w:color="auto"/>
+              <w:top w:val="dotted" w:color="auto" w:sz="4" w:space="0"/>
+              <w:left w:val="nil"/>
+              <w:bottom w:val="dotted" w:color="auto" w:sz="4" w:space="0"/>
               <w:right w:val="nil"/>
             </w:tcBorders>
             <w:shd w:val="clear" w:color="auto" w:fill="auto"/>
@@ -3228,9 +3086,9 @@
           <w:tcPr>
             <w:tcW w:w="1008" w:type="dxa"/>
             <w:tcBorders>
-              <w:top w:val="dotted" w:sz="4" w:space="0" w:color="auto"/>
-              <w:left w:val="nil"/>
-              <w:bottom w:val="dotted" w:sz="4" w:space="0" w:color="auto"/>
+              <w:top w:val="dotted" w:color="auto" w:sz="4" w:space="0"/>
+              <w:left w:val="nil"/>
+              <w:bottom w:val="dotted" w:color="auto" w:sz="4" w:space="0"/>
               <w:right w:val="nil"/>
             </w:tcBorders>
             <w:shd w:val="clear" w:color="auto" w:fill="auto"/>
@@ -3257,9 +3115,9 @@
           <w:tcPr>
             <w:tcW w:w="1457" w:type="dxa"/>
             <w:tcBorders>
-              <w:top w:val="dotted" w:sz="4" w:space="0" w:color="auto"/>
-              <w:left w:val="nil"/>
-              <w:bottom w:val="dotted" w:sz="4" w:space="0" w:color="auto"/>
+              <w:top w:val="dotted" w:color="auto" w:sz="4" w:space="0"/>
+              <w:left w:val="nil"/>
+              <w:bottom w:val="dotted" w:color="auto" w:sz="4" w:space="0"/>
               <w:right w:val="nil"/>
             </w:tcBorders>
             <w:shd w:val="clear" w:color="auto" w:fill="auto"/>
@@ -3292,9 +3150,9 @@
           <w:tcPr>
             <w:tcW w:w="1300" w:type="dxa"/>
             <w:tcBorders>
-              <w:top w:val="dotted" w:sz="4" w:space="0" w:color="auto"/>
-              <w:left w:val="nil"/>
-              <w:bottom w:val="dotted" w:sz="4" w:space="0" w:color="auto"/>
+              <w:top w:val="dotted" w:color="auto" w:sz="4" w:space="0"/>
+              <w:left w:val="nil"/>
+              <w:bottom w:val="dotted" w:color="auto" w:sz="4" w:space="0"/>
               <w:right w:val="nil"/>
             </w:tcBorders>
             <w:shd w:val="clear" w:color="auto" w:fill="auto"/>
@@ -3321,9 +3179,9 @@
           <w:tcPr>
             <w:tcW w:w="1545" w:type="dxa"/>
             <w:tcBorders>
-              <w:top w:val="dotted" w:sz="4" w:space="0" w:color="auto"/>
-              <w:left w:val="nil"/>
-              <w:bottom w:val="dotted" w:sz="4" w:space="0" w:color="auto"/>
+              <w:top w:val="dotted" w:color="auto" w:sz="4" w:space="0"/>
+              <w:left w:val="nil"/>
+              <w:bottom w:val="dotted" w:color="auto" w:sz="4" w:space="0"/>
               <w:right w:val="nil"/>
             </w:tcBorders>
             <w:shd w:val="clear" w:color="auto" w:fill="auto"/>
@@ -3356,9 +3214,9 @@
           <w:tcPr>
             <w:tcW w:w="4470" w:type="dxa"/>
             <w:tcBorders>
-              <w:top w:val="dotted" w:sz="4" w:space="0" w:color="auto"/>
-              <w:left w:val="nil"/>
-              <w:bottom w:val="dotted" w:sz="4" w:space="0" w:color="auto"/>
+              <w:top w:val="dotted" w:color="auto" w:sz="4" w:space="0"/>
+              <w:left w:val="nil"/>
+              <w:bottom w:val="dotted" w:color="auto" w:sz="4" w:space="0"/>
               <w:right w:val="nil"/>
             </w:tcBorders>
             <w:shd w:val="clear" w:color="auto" w:fill="auto"/>
@@ -3400,9 +3258,9 @@
           <w:tcPr>
             <w:tcW w:w="1008" w:type="dxa"/>
             <w:tcBorders>
-              <w:top w:val="dotted" w:sz="4" w:space="0" w:color="auto"/>
-              <w:left w:val="nil"/>
-              <w:bottom w:val="dotted" w:sz="4" w:space="0" w:color="auto"/>
+              <w:top w:val="dotted" w:color="auto" w:sz="4" w:space="0"/>
+              <w:left w:val="nil"/>
+              <w:bottom w:val="dotted" w:color="auto" w:sz="4" w:space="0"/>
               <w:right w:val="nil"/>
             </w:tcBorders>
             <w:shd w:val="clear" w:color="auto" w:fill="auto"/>
@@ -3429,9 +3287,9 @@
           <w:tcPr>
             <w:tcW w:w="1457" w:type="dxa"/>
             <w:tcBorders>
-              <w:top w:val="dotted" w:sz="4" w:space="0" w:color="auto"/>
-              <w:left w:val="nil"/>
-              <w:bottom w:val="dotted" w:sz="4" w:space="0" w:color="auto"/>
+              <w:top w:val="dotted" w:color="auto" w:sz="4" w:space="0"/>
+              <w:left w:val="nil"/>
+              <w:bottom w:val="dotted" w:color="auto" w:sz="4" w:space="0"/>
               <w:right w:val="nil"/>
             </w:tcBorders>
             <w:shd w:val="clear" w:color="auto" w:fill="auto"/>
@@ -3464,9 +3322,9 @@
           <w:tcPr>
             <w:tcW w:w="1300" w:type="dxa"/>
             <w:tcBorders>
-              <w:top w:val="dotted" w:sz="4" w:space="0" w:color="auto"/>
-              <w:left w:val="nil"/>
-              <w:bottom w:val="dotted" w:sz="4" w:space="0" w:color="auto"/>
+              <w:top w:val="dotted" w:color="auto" w:sz="4" w:space="0"/>
+              <w:left w:val="nil"/>
+              <w:bottom w:val="dotted" w:color="auto" w:sz="4" w:space="0"/>
               <w:right w:val="nil"/>
             </w:tcBorders>
             <w:shd w:val="clear" w:color="auto" w:fill="auto"/>
@@ -3492,9 +3350,9 @@
           <w:tcPr>
             <w:tcW w:w="1545" w:type="dxa"/>
             <w:tcBorders>
-              <w:top w:val="dotted" w:sz="4" w:space="0" w:color="auto"/>
-              <w:left w:val="nil"/>
-              <w:bottom w:val="dotted" w:sz="4" w:space="0" w:color="auto"/>
+              <w:top w:val="dotted" w:color="auto" w:sz="4" w:space="0"/>
+              <w:left w:val="nil"/>
+              <w:bottom w:val="dotted" w:color="auto" w:sz="4" w:space="0"/>
               <w:right w:val="nil"/>
             </w:tcBorders>
             <w:shd w:val="clear" w:color="auto" w:fill="auto"/>
@@ -3526,9 +3384,9 @@
           <w:tcPr>
             <w:tcW w:w="4470" w:type="dxa"/>
             <w:tcBorders>
-              <w:top w:val="dotted" w:sz="4" w:space="0" w:color="auto"/>
-              <w:left w:val="nil"/>
-              <w:bottom w:val="dotted" w:sz="4" w:space="0" w:color="auto"/>
+              <w:top w:val="dotted" w:color="auto" w:sz="4" w:space="0"/>
+              <w:left w:val="nil"/>
+              <w:bottom w:val="dotted" w:color="auto" w:sz="4" w:space="0"/>
               <w:right w:val="nil"/>
             </w:tcBorders>
             <w:shd w:val="clear" w:color="auto" w:fill="auto"/>
@@ -3568,9 +3426,9 @@
           <w:tcPr>
             <w:tcW w:w="1008" w:type="dxa"/>
             <w:tcBorders>
-              <w:top w:val="dotted" w:sz="4" w:space="0" w:color="auto"/>
-              <w:left w:val="nil"/>
-              <w:bottom w:val="dotted" w:sz="4" w:space="0" w:color="auto"/>
+              <w:top w:val="dotted" w:color="auto" w:sz="4" w:space="0"/>
+              <w:left w:val="nil"/>
+              <w:bottom w:val="dotted" w:color="auto" w:sz="4" w:space="0"/>
               <w:right w:val="nil"/>
             </w:tcBorders>
             <w:shd w:val="clear" w:color="auto" w:fill="auto"/>
@@ -3596,9 +3454,9 @@
           <w:tcPr>
             <w:tcW w:w="1457" w:type="dxa"/>
             <w:tcBorders>
-              <w:top w:val="dotted" w:sz="4" w:space="0" w:color="auto"/>
-              <w:left w:val="nil"/>
-              <w:bottom w:val="dotted" w:sz="4" w:space="0" w:color="auto"/>
+              <w:top w:val="dotted" w:color="auto" w:sz="4" w:space="0"/>
+              <w:left w:val="nil"/>
+              <w:bottom w:val="dotted" w:color="auto" w:sz="4" w:space="0"/>
               <w:right w:val="nil"/>
             </w:tcBorders>
             <w:shd w:val="clear" w:color="auto" w:fill="auto"/>
@@ -3644,9 +3502,9 @@
           <w:tcPr>
             <w:tcW w:w="1300" w:type="dxa"/>
             <w:tcBorders>
-              <w:top w:val="dotted" w:sz="4" w:space="0" w:color="auto"/>
-              <w:left w:val="nil"/>
-              <w:bottom w:val="dotted" w:sz="4" w:space="0" w:color="auto"/>
+              <w:top w:val="dotted" w:color="auto" w:sz="4" w:space="0"/>
+              <w:left w:val="nil"/>
+              <w:bottom w:val="dotted" w:color="auto" w:sz="4" w:space="0"/>
               <w:right w:val="nil"/>
             </w:tcBorders>
             <w:shd w:val="clear" w:color="auto" w:fill="auto"/>
@@ -3672,9 +3530,9 @@
           <w:tcPr>
             <w:tcW w:w="1545" w:type="dxa"/>
             <w:tcBorders>
-              <w:top w:val="dotted" w:sz="4" w:space="0" w:color="auto"/>
-              <w:left w:val="nil"/>
-              <w:bottom w:val="dotted" w:sz="4" w:space="0" w:color="auto"/>
+              <w:top w:val="dotted" w:color="auto" w:sz="4" w:space="0"/>
+              <w:left w:val="nil"/>
+              <w:bottom w:val="dotted" w:color="auto" w:sz="4" w:space="0"/>
               <w:right w:val="nil"/>
             </w:tcBorders>
             <w:shd w:val="clear" w:color="auto" w:fill="auto"/>
@@ -3706,9 +3564,9 @@
           <w:tcPr>
             <w:tcW w:w="4470" w:type="dxa"/>
             <w:tcBorders>
-              <w:top w:val="dotted" w:sz="4" w:space="0" w:color="auto"/>
-              <w:left w:val="nil"/>
-              <w:bottom w:val="dotted" w:sz="4" w:space="0" w:color="auto"/>
+              <w:top w:val="dotted" w:color="auto" w:sz="4" w:space="0"/>
+              <w:left w:val="nil"/>
+              <w:bottom w:val="dotted" w:color="auto" w:sz="4" w:space="0"/>
               <w:right w:val="nil"/>
             </w:tcBorders>
             <w:shd w:val="clear" w:color="auto" w:fill="auto"/>
@@ -3734,9 +3592,9 @@
           <w:tcPr>
             <w:tcW w:w="1008" w:type="dxa"/>
             <w:tcBorders>
-              <w:top w:val="dotted" w:sz="4" w:space="0" w:color="auto"/>
-              <w:left w:val="nil"/>
-              <w:bottom w:val="dotted" w:sz="4" w:space="0" w:color="auto"/>
+              <w:top w:val="dotted" w:color="auto" w:sz="4" w:space="0"/>
+              <w:left w:val="nil"/>
+              <w:bottom w:val="dotted" w:color="auto" w:sz="4" w:space="0"/>
               <w:right w:val="nil"/>
             </w:tcBorders>
             <w:shd w:val="clear" w:color="auto" w:fill="auto"/>
@@ -3762,9 +3620,9 @@
           <w:tcPr>
             <w:tcW w:w="1457" w:type="dxa"/>
             <w:tcBorders>
-              <w:top w:val="dotted" w:sz="4" w:space="0" w:color="auto"/>
-              <w:left w:val="nil"/>
-              <w:bottom w:val="dotted" w:sz="4" w:space="0" w:color="auto"/>
+              <w:top w:val="dotted" w:color="auto" w:sz="4" w:space="0"/>
+              <w:left w:val="nil"/>
+              <w:bottom w:val="dotted" w:color="auto" w:sz="4" w:space="0"/>
               <w:right w:val="nil"/>
             </w:tcBorders>
             <w:shd w:val="clear" w:color="auto" w:fill="auto"/>
@@ -3796,9 +3654,9 @@
           <w:tcPr>
             <w:tcW w:w="1300" w:type="dxa"/>
             <w:tcBorders>
-              <w:top w:val="dotted" w:sz="4" w:space="0" w:color="auto"/>
-              <w:left w:val="nil"/>
-              <w:bottom w:val="dotted" w:sz="4" w:space="0" w:color="auto"/>
+              <w:top w:val="dotted" w:color="auto" w:sz="4" w:space="0"/>
+              <w:left w:val="nil"/>
+              <w:bottom w:val="dotted" w:color="auto" w:sz="4" w:space="0"/>
               <w:right w:val="nil"/>
             </w:tcBorders>
             <w:shd w:val="clear" w:color="auto" w:fill="auto"/>
@@ -3824,9 +3682,9 @@
           <w:tcPr>
             <w:tcW w:w="1545" w:type="dxa"/>
             <w:tcBorders>
-              <w:top w:val="dotted" w:sz="4" w:space="0" w:color="auto"/>
-              <w:left w:val="nil"/>
-              <w:bottom w:val="dotted" w:sz="4" w:space="0" w:color="auto"/>
+              <w:top w:val="dotted" w:color="auto" w:sz="4" w:space="0"/>
+              <w:left w:val="nil"/>
+              <w:bottom w:val="dotted" w:color="auto" w:sz="4" w:space="0"/>
               <w:right w:val="nil"/>
             </w:tcBorders>
             <w:shd w:val="clear" w:color="auto" w:fill="auto"/>
@@ -3864,9 +3722,9 @@
           <w:tcPr>
             <w:tcW w:w="4470" w:type="dxa"/>
             <w:tcBorders>
-              <w:top w:val="dotted" w:sz="4" w:space="0" w:color="auto"/>
-              <w:left w:val="nil"/>
-              <w:bottom w:val="dotted" w:sz="4" w:space="0" w:color="auto"/>
+              <w:top w:val="dotted" w:color="auto" w:sz="4" w:space="0"/>
+              <w:left w:val="nil"/>
+              <w:bottom w:val="dotted" w:color="auto" w:sz="4" w:space="0"/>
               <w:right w:val="nil"/>
             </w:tcBorders>
             <w:shd w:val="clear" w:color="auto" w:fill="auto"/>
@@ -3892,9 +3750,9 @@
           <w:tcPr>
             <w:tcW w:w="1008" w:type="dxa"/>
             <w:tcBorders>
-              <w:top w:val="dotted" w:sz="4" w:space="0" w:color="auto"/>
-              <w:left w:val="nil"/>
-              <w:bottom w:val="dotted" w:sz="4" w:space="0" w:color="auto"/>
+              <w:top w:val="dotted" w:color="auto" w:sz="4" w:space="0"/>
+              <w:left w:val="nil"/>
+              <w:bottom w:val="dotted" w:color="auto" w:sz="4" w:space="0"/>
               <w:right w:val="nil"/>
             </w:tcBorders>
             <w:shd w:val="clear" w:color="auto" w:fill="auto"/>
@@ -3920,9 +3778,9 @@
           <w:tcPr>
             <w:tcW w:w="1457" w:type="dxa"/>
             <w:tcBorders>
-              <w:top w:val="dotted" w:sz="4" w:space="0" w:color="auto"/>
-              <w:left w:val="nil"/>
-              <w:bottom w:val="dotted" w:sz="4" w:space="0" w:color="auto"/>
+              <w:top w:val="dotted" w:color="auto" w:sz="4" w:space="0"/>
+              <w:left w:val="nil"/>
+              <w:bottom w:val="dotted" w:color="auto" w:sz="4" w:space="0"/>
               <w:right w:val="nil"/>
             </w:tcBorders>
             <w:shd w:val="clear" w:color="auto" w:fill="auto"/>
@@ -3954,9 +3812,9 @@
           <w:tcPr>
             <w:tcW w:w="1300" w:type="dxa"/>
             <w:tcBorders>
-              <w:top w:val="dotted" w:sz="4" w:space="0" w:color="auto"/>
-              <w:left w:val="nil"/>
-              <w:bottom w:val="dotted" w:sz="4" w:space="0" w:color="auto"/>
+              <w:top w:val="dotted" w:color="auto" w:sz="4" w:space="0"/>
+              <w:left w:val="nil"/>
+              <w:bottom w:val="dotted" w:color="auto" w:sz="4" w:space="0"/>
               <w:right w:val="nil"/>
             </w:tcBorders>
             <w:shd w:val="clear" w:color="auto" w:fill="auto"/>
@@ -3982,9 +3840,9 @@
           <w:tcPr>
             <w:tcW w:w="1545" w:type="dxa"/>
             <w:tcBorders>
-              <w:top w:val="dotted" w:sz="4" w:space="0" w:color="auto"/>
-              <w:left w:val="nil"/>
-              <w:bottom w:val="dotted" w:sz="4" w:space="0" w:color="auto"/>
+              <w:top w:val="dotted" w:color="auto" w:sz="4" w:space="0"/>
+              <w:left w:val="nil"/>
+              <w:bottom w:val="dotted" w:color="auto" w:sz="4" w:space="0"/>
               <w:right w:val="nil"/>
             </w:tcBorders>
             <w:shd w:val="clear" w:color="auto" w:fill="auto"/>
@@ -4016,9 +3874,9 @@
           <w:tcPr>
             <w:tcW w:w="4470" w:type="dxa"/>
             <w:tcBorders>
-              <w:top w:val="dotted" w:sz="4" w:space="0" w:color="auto"/>
-              <w:left w:val="nil"/>
-              <w:bottom w:val="dotted" w:sz="4" w:space="0" w:color="auto"/>
+              <w:top w:val="dotted" w:color="auto" w:sz="4" w:space="0"/>
+              <w:left w:val="nil"/>
+              <w:bottom w:val="dotted" w:color="auto" w:sz="4" w:space="0"/>
               <w:right w:val="nil"/>
             </w:tcBorders>
             <w:shd w:val="clear" w:color="auto" w:fill="auto"/>
@@ -4044,9 +3902,9 @@
           <w:tcPr>
             <w:tcW w:w="1008" w:type="dxa"/>
             <w:tcBorders>
-              <w:top w:val="dotted" w:sz="4" w:space="0" w:color="auto"/>
-              <w:left w:val="nil"/>
-              <w:bottom w:val="dotted" w:sz="4" w:space="0" w:color="auto"/>
+              <w:top w:val="dotted" w:color="auto" w:sz="4" w:space="0"/>
+              <w:left w:val="nil"/>
+              <w:bottom w:val="dotted" w:color="auto" w:sz="4" w:space="0"/>
               <w:right w:val="nil"/>
             </w:tcBorders>
             <w:shd w:val="clear" w:color="auto" w:fill="auto"/>
@@ -4066,9 +3924,9 @@
           <w:tcPr>
             <w:tcW w:w="1457" w:type="dxa"/>
             <w:tcBorders>
-              <w:top w:val="dotted" w:sz="4" w:space="0" w:color="auto"/>
-              <w:left w:val="nil"/>
-              <w:bottom w:val="dotted" w:sz="4" w:space="0" w:color="auto"/>
+              <w:top w:val="dotted" w:color="auto" w:sz="4" w:space="0"/>
+              <w:left w:val="nil"/>
+              <w:bottom w:val="dotted" w:color="auto" w:sz="4" w:space="0"/>
               <w:right w:val="nil"/>
             </w:tcBorders>
             <w:shd w:val="clear" w:color="auto" w:fill="auto"/>
@@ -4094,9 +3952,9 @@
           <w:tcPr>
             <w:tcW w:w="1300" w:type="dxa"/>
             <w:tcBorders>
-              <w:top w:val="dotted" w:sz="4" w:space="0" w:color="auto"/>
-              <w:left w:val="nil"/>
-              <w:bottom w:val="dotted" w:sz="4" w:space="0" w:color="auto"/>
+              <w:top w:val="dotted" w:color="auto" w:sz="4" w:space="0"/>
+              <w:left w:val="nil"/>
+              <w:bottom w:val="dotted" w:color="auto" w:sz="4" w:space="0"/>
               <w:right w:val="nil"/>
             </w:tcBorders>
             <w:shd w:val="clear" w:color="auto" w:fill="auto"/>
@@ -4122,9 +3980,9 @@
           <w:tcPr>
             <w:tcW w:w="1545" w:type="dxa"/>
             <w:tcBorders>
-              <w:top w:val="dotted" w:sz="4" w:space="0" w:color="auto"/>
-              <w:left w:val="nil"/>
-              <w:bottom w:val="dotted" w:sz="4" w:space="0" w:color="auto"/>
+              <w:top w:val="dotted" w:color="auto" w:sz="4" w:space="0"/>
+              <w:left w:val="nil"/>
+              <w:bottom w:val="dotted" w:color="auto" w:sz="4" w:space="0"/>
               <w:right w:val="nil"/>
             </w:tcBorders>
             <w:shd w:val="clear" w:color="auto" w:fill="auto"/>
@@ -4156,9 +4014,9 @@
           <w:tcPr>
             <w:tcW w:w="4470" w:type="dxa"/>
             <w:tcBorders>
-              <w:top w:val="dotted" w:sz="4" w:space="0" w:color="auto"/>
-              <w:left w:val="nil"/>
-              <w:bottom w:val="dotted" w:sz="4" w:space="0" w:color="auto"/>
+              <w:top w:val="dotted" w:color="auto" w:sz="4" w:space="0"/>
+              <w:left w:val="nil"/>
+              <w:bottom w:val="dotted" w:color="auto" w:sz="4" w:space="0"/>
               <w:right w:val="nil"/>
             </w:tcBorders>
             <w:shd w:val="clear" w:color="auto" w:fill="auto"/>
@@ -4212,9 +4070,9 @@
           <w:tcPr>
             <w:tcW w:w="1008" w:type="dxa"/>
             <w:tcBorders>
-              <w:top w:val="dotted" w:sz="4" w:space="0" w:color="auto"/>
-              <w:left w:val="nil"/>
-              <w:bottom w:val="dotted" w:sz="4" w:space="0" w:color="auto"/>
+              <w:top w:val="dotted" w:color="auto" w:sz="4" w:space="0"/>
+              <w:left w:val="nil"/>
+              <w:bottom w:val="dotted" w:color="auto" w:sz="4" w:space="0"/>
               <w:right w:val="nil"/>
             </w:tcBorders>
             <w:shd w:val="clear" w:color="auto" w:fill="auto"/>
@@ -4240,9 +4098,9 @@
           <w:tcPr>
             <w:tcW w:w="1457" w:type="dxa"/>
             <w:tcBorders>
-              <w:top w:val="dotted" w:sz="4" w:space="0" w:color="auto"/>
-              <w:left w:val="nil"/>
-              <w:bottom w:val="dotted" w:sz="4" w:space="0" w:color="auto"/>
+              <w:top w:val="dotted" w:color="auto" w:sz="4" w:space="0"/>
+              <w:left w:val="nil"/>
+              <w:bottom w:val="dotted" w:color="auto" w:sz="4" w:space="0"/>
               <w:right w:val="nil"/>
             </w:tcBorders>
             <w:shd w:val="clear" w:color="auto" w:fill="auto"/>
@@ -4268,9 +4126,9 @@
           <w:tcPr>
             <w:tcW w:w="1300" w:type="dxa"/>
             <w:tcBorders>
-              <w:top w:val="dotted" w:sz="4" w:space="0" w:color="auto"/>
-              <w:left w:val="nil"/>
-              <w:bottom w:val="dotted" w:sz="4" w:space="0" w:color="auto"/>
+              <w:top w:val="dotted" w:color="auto" w:sz="4" w:space="0"/>
+              <w:left w:val="nil"/>
+              <w:bottom w:val="dotted" w:color="auto" w:sz="4" w:space="0"/>
               <w:right w:val="nil"/>
             </w:tcBorders>
             <w:shd w:val="clear" w:color="auto" w:fill="auto"/>
@@ -4296,9 +4154,9 @@
           <w:tcPr>
             <w:tcW w:w="1545" w:type="dxa"/>
             <w:tcBorders>
-              <w:top w:val="dotted" w:sz="4" w:space="0" w:color="auto"/>
-              <w:left w:val="nil"/>
-              <w:bottom w:val="dotted" w:sz="4" w:space="0" w:color="auto"/>
+              <w:top w:val="dotted" w:color="auto" w:sz="4" w:space="0"/>
+              <w:left w:val="nil"/>
+              <w:bottom w:val="dotted" w:color="auto" w:sz="4" w:space="0"/>
               <w:right w:val="nil"/>
             </w:tcBorders>
             <w:shd w:val="clear" w:color="auto" w:fill="auto"/>
@@ -4330,9 +4188,9 @@
           <w:tcPr>
             <w:tcW w:w="4470" w:type="dxa"/>
             <w:tcBorders>
-              <w:top w:val="dotted" w:sz="4" w:space="0" w:color="auto"/>
-              <w:left w:val="nil"/>
-              <w:bottom w:val="dotted" w:sz="4" w:space="0" w:color="auto"/>
+              <w:top w:val="dotted" w:color="auto" w:sz="4" w:space="0"/>
+              <w:left w:val="nil"/>
+              <w:bottom w:val="dotted" w:color="auto" w:sz="4" w:space="0"/>
               <w:right w:val="nil"/>
             </w:tcBorders>
             <w:shd w:val="clear" w:color="auto" w:fill="auto"/>
@@ -4358,9 +4216,9 @@
           <w:tcPr>
             <w:tcW w:w="1008" w:type="dxa"/>
             <w:tcBorders>
-              <w:top w:val="dotted" w:sz="4" w:space="0" w:color="auto"/>
-              <w:left w:val="nil"/>
-              <w:bottom w:val="dotted" w:sz="4" w:space="0" w:color="auto"/>
+              <w:top w:val="dotted" w:color="auto" w:sz="4" w:space="0"/>
+              <w:left w:val="nil"/>
+              <w:bottom w:val="dotted" w:color="auto" w:sz="4" w:space="0"/>
               <w:right w:val="nil"/>
             </w:tcBorders>
             <w:shd w:val="clear" w:color="auto" w:fill="auto"/>
@@ -4386,9 +4244,9 @@
           <w:tcPr>
             <w:tcW w:w="1457" w:type="dxa"/>
             <w:tcBorders>
-              <w:top w:val="dotted" w:sz="4" w:space="0" w:color="auto"/>
-              <w:left w:val="nil"/>
-              <w:bottom w:val="dotted" w:sz="4" w:space="0" w:color="auto"/>
+              <w:top w:val="dotted" w:color="auto" w:sz="4" w:space="0"/>
+              <w:left w:val="nil"/>
+              <w:bottom w:val="dotted" w:color="auto" w:sz="4" w:space="0"/>
               <w:right w:val="nil"/>
             </w:tcBorders>
             <w:shd w:val="clear" w:color="auto" w:fill="auto"/>
@@ -4434,9 +4292,9 @@
           <w:tcPr>
             <w:tcW w:w="1300" w:type="dxa"/>
             <w:tcBorders>
-              <w:top w:val="dotted" w:sz="4" w:space="0" w:color="auto"/>
-              <w:left w:val="nil"/>
-              <w:bottom w:val="dotted" w:sz="4" w:space="0" w:color="auto"/>
+              <w:top w:val="dotted" w:color="auto" w:sz="4" w:space="0"/>
+              <w:left w:val="nil"/>
+              <w:bottom w:val="dotted" w:color="auto" w:sz="4" w:space="0"/>
               <w:right w:val="nil"/>
             </w:tcBorders>
             <w:shd w:val="clear" w:color="auto" w:fill="auto"/>
@@ -4462,9 +4320,9 @@
           <w:tcPr>
             <w:tcW w:w="1545" w:type="dxa"/>
             <w:tcBorders>
-              <w:top w:val="dotted" w:sz="4" w:space="0" w:color="auto"/>
-              <w:left w:val="nil"/>
-              <w:bottom w:val="dotted" w:sz="4" w:space="0" w:color="auto"/>
+              <w:top w:val="dotted" w:color="auto" w:sz="4" w:space="0"/>
+              <w:left w:val="nil"/>
+              <w:bottom w:val="dotted" w:color="auto" w:sz="4" w:space="0"/>
               <w:right w:val="nil"/>
             </w:tcBorders>
             <w:shd w:val="clear" w:color="auto" w:fill="auto"/>
@@ -4490,9 +4348,9 @@
           <w:tcPr>
             <w:tcW w:w="4470" w:type="dxa"/>
             <w:tcBorders>
-              <w:top w:val="dotted" w:sz="4" w:space="0" w:color="auto"/>
-              <w:left w:val="nil"/>
-              <w:bottom w:val="dotted" w:sz="4" w:space="0" w:color="auto"/>
+              <w:top w:val="dotted" w:color="auto" w:sz="4" w:space="0"/>
+              <w:left w:val="nil"/>
+              <w:bottom w:val="dotted" w:color="auto" w:sz="4" w:space="0"/>
               <w:right w:val="nil"/>
             </w:tcBorders>
             <w:shd w:val="clear" w:color="auto" w:fill="auto"/>
@@ -4518,9 +4376,9 @@
           <w:tcPr>
             <w:tcW w:w="1008" w:type="dxa"/>
             <w:tcBorders>
-              <w:top w:val="dotted" w:sz="4" w:space="0" w:color="auto"/>
-              <w:left w:val="nil"/>
-              <w:bottom w:val="dotted" w:sz="4" w:space="0" w:color="auto"/>
+              <w:top w:val="dotted" w:color="auto" w:sz="4" w:space="0"/>
+              <w:left w:val="nil"/>
+              <w:bottom w:val="dotted" w:color="auto" w:sz="4" w:space="0"/>
               <w:right w:val="nil"/>
             </w:tcBorders>
             <w:shd w:val="clear" w:color="auto" w:fill="auto"/>
@@ -4546,9 +4404,9 @@
           <w:tcPr>
             <w:tcW w:w="1457" w:type="dxa"/>
             <w:tcBorders>
-              <w:top w:val="dotted" w:sz="4" w:space="0" w:color="auto"/>
-              <w:left w:val="nil"/>
-              <w:bottom w:val="dotted" w:sz="4" w:space="0" w:color="auto"/>
+              <w:top w:val="dotted" w:color="auto" w:sz="4" w:space="0"/>
+              <w:left w:val="nil"/>
+              <w:bottom w:val="dotted" w:color="auto" w:sz="4" w:space="0"/>
               <w:right w:val="nil"/>
             </w:tcBorders>
             <w:shd w:val="clear" w:color="auto" w:fill="auto"/>
@@ -4580,9 +4438,9 @@
           <w:tcPr>
             <w:tcW w:w="1300" w:type="dxa"/>
             <w:tcBorders>
-              <w:top w:val="dotted" w:sz="4" w:space="0" w:color="auto"/>
-              <w:left w:val="nil"/>
-              <w:bottom w:val="dotted" w:sz="4" w:space="0" w:color="auto"/>
+              <w:top w:val="dotted" w:color="auto" w:sz="4" w:space="0"/>
+              <w:left w:val="nil"/>
+              <w:bottom w:val="dotted" w:color="auto" w:sz="4" w:space="0"/>
               <w:right w:val="nil"/>
             </w:tcBorders>
             <w:shd w:val="clear" w:color="auto" w:fill="auto"/>
@@ -4614,9 +4472,9 @@
           <w:tcPr>
             <w:tcW w:w="1545" w:type="dxa"/>
             <w:tcBorders>
-              <w:top w:val="dotted" w:sz="4" w:space="0" w:color="auto"/>
-              <w:left w:val="nil"/>
-              <w:bottom w:val="dotted" w:sz="4" w:space="0" w:color="auto"/>
+              <w:top w:val="dotted" w:color="auto" w:sz="4" w:space="0"/>
+              <w:left w:val="nil"/>
+              <w:bottom w:val="dotted" w:color="auto" w:sz="4" w:space="0"/>
               <w:right w:val="nil"/>
             </w:tcBorders>
             <w:shd w:val="clear" w:color="auto" w:fill="auto"/>
@@ -4648,9 +4506,9 @@
           <w:tcPr>
             <w:tcW w:w="4470" w:type="dxa"/>
             <w:tcBorders>
-              <w:top w:val="dotted" w:sz="4" w:space="0" w:color="auto"/>
-              <w:left w:val="nil"/>
-              <w:bottom w:val="dotted" w:sz="4" w:space="0" w:color="auto"/>
+              <w:top w:val="dotted" w:color="auto" w:sz="4" w:space="0"/>
+              <w:left w:val="nil"/>
+              <w:bottom w:val="dotted" w:color="auto" w:sz="4" w:space="0"/>
               <w:right w:val="nil"/>
             </w:tcBorders>
             <w:shd w:val="clear" w:color="auto" w:fill="auto"/>
@@ -4690,9 +4548,9 @@
           <w:tcPr>
             <w:tcW w:w="1008" w:type="dxa"/>
             <w:tcBorders>
-              <w:top w:val="dotted" w:sz="4" w:space="0" w:color="auto"/>
-              <w:left w:val="nil"/>
-              <w:bottom w:val="dotted" w:sz="4" w:space="0" w:color="auto"/>
+              <w:top w:val="dotted" w:color="auto" w:sz="4" w:space="0"/>
+              <w:left w:val="nil"/>
+              <w:bottom w:val="dotted" w:color="auto" w:sz="4" w:space="0"/>
               <w:right w:val="nil"/>
             </w:tcBorders>
             <w:shd w:val="clear" w:color="auto" w:fill="auto"/>
@@ -4718,9 +4576,9 @@
           <w:tcPr>
             <w:tcW w:w="1457" w:type="dxa"/>
             <w:tcBorders>
-              <w:top w:val="dotted" w:sz="4" w:space="0" w:color="auto"/>
-              <w:left w:val="nil"/>
-              <w:bottom w:val="dotted" w:sz="4" w:space="0" w:color="auto"/>
+              <w:top w:val="dotted" w:color="auto" w:sz="4" w:space="0"/>
+              <w:left w:val="nil"/>
+              <w:bottom w:val="dotted" w:color="auto" w:sz="4" w:space="0"/>
               <w:right w:val="nil"/>
             </w:tcBorders>
             <w:shd w:val="clear" w:color="auto" w:fill="auto"/>
@@ -4752,9 +4610,9 @@
           <w:tcPr>
             <w:tcW w:w="1300" w:type="dxa"/>
             <w:tcBorders>
-              <w:top w:val="dotted" w:sz="4" w:space="0" w:color="auto"/>
-              <w:left w:val="nil"/>
-              <w:bottom w:val="dotted" w:sz="4" w:space="0" w:color="auto"/>
+              <w:top w:val="dotted" w:color="auto" w:sz="4" w:space="0"/>
+              <w:left w:val="nil"/>
+              <w:bottom w:val="dotted" w:color="auto" w:sz="4" w:space="0"/>
               <w:right w:val="nil"/>
             </w:tcBorders>
             <w:shd w:val="clear" w:color="auto" w:fill="auto"/>
@@ -4786,9 +4644,9 @@
           <w:tcPr>
             <w:tcW w:w="1545" w:type="dxa"/>
             <w:tcBorders>
-              <w:top w:val="dotted" w:sz="4" w:space="0" w:color="auto"/>
-              <w:left w:val="nil"/>
-              <w:bottom w:val="dotted" w:sz="4" w:space="0" w:color="auto"/>
+              <w:top w:val="dotted" w:color="auto" w:sz="4" w:space="0"/>
+              <w:left w:val="nil"/>
+              <w:bottom w:val="dotted" w:color="auto" w:sz="4" w:space="0"/>
               <w:right w:val="nil"/>
             </w:tcBorders>
             <w:shd w:val="clear" w:color="auto" w:fill="auto"/>
@@ -4820,9 +4678,9 @@
           <w:tcPr>
             <w:tcW w:w="4470" w:type="dxa"/>
             <w:tcBorders>
-              <w:top w:val="dotted" w:sz="4" w:space="0" w:color="auto"/>
-              <w:left w:val="nil"/>
-              <w:bottom w:val="dotted" w:sz="4" w:space="0" w:color="auto"/>
+              <w:top w:val="dotted" w:color="auto" w:sz="4" w:space="0"/>
+              <w:left w:val="nil"/>
+              <w:bottom w:val="dotted" w:color="auto" w:sz="4" w:space="0"/>
               <w:right w:val="nil"/>
             </w:tcBorders>
             <w:shd w:val="clear" w:color="auto" w:fill="auto"/>
@@ -4848,9 +4706,9 @@
           <w:tcPr>
             <w:tcW w:w="1008" w:type="dxa"/>
             <w:tcBorders>
-              <w:top w:val="dotted" w:sz="4" w:space="0" w:color="auto"/>
-              <w:left w:val="nil"/>
-              <w:bottom w:val="dotted" w:sz="4" w:space="0" w:color="auto"/>
+              <w:top w:val="dotted" w:color="auto" w:sz="4" w:space="0"/>
+              <w:left w:val="nil"/>
+              <w:bottom w:val="dotted" w:color="auto" w:sz="4" w:space="0"/>
               <w:right w:val="nil"/>
             </w:tcBorders>
             <w:shd w:val="clear" w:color="auto" w:fill="auto"/>
@@ -4876,9 +4734,9 @@
           <w:tcPr>
             <w:tcW w:w="1457" w:type="dxa"/>
             <w:tcBorders>
-              <w:top w:val="dotted" w:sz="4" w:space="0" w:color="auto"/>
-              <w:left w:val="nil"/>
-              <w:bottom w:val="dotted" w:sz="4" w:space="0" w:color="auto"/>
+              <w:top w:val="dotted" w:color="auto" w:sz="4" w:space="0"/>
+              <w:left w:val="nil"/>
+              <w:bottom w:val="dotted" w:color="auto" w:sz="4" w:space="0"/>
               <w:right w:val="nil"/>
             </w:tcBorders>
             <w:shd w:val="clear" w:color="auto" w:fill="auto"/>
@@ -4910,9 +4768,9 @@
           <w:tcPr>
             <w:tcW w:w="1300" w:type="dxa"/>
             <w:tcBorders>
-              <w:top w:val="dotted" w:sz="4" w:space="0" w:color="auto"/>
-              <w:left w:val="nil"/>
-              <w:bottom w:val="dotted" w:sz="4" w:space="0" w:color="auto"/>
+              <w:top w:val="dotted" w:color="auto" w:sz="4" w:space="0"/>
+              <w:left w:val="nil"/>
+              <w:bottom w:val="dotted" w:color="auto" w:sz="4" w:space="0"/>
               <w:right w:val="nil"/>
             </w:tcBorders>
             <w:shd w:val="clear" w:color="auto" w:fill="auto"/>
@@ -4944,9 +4802,9 @@
           <w:tcPr>
             <w:tcW w:w="1545" w:type="dxa"/>
             <w:tcBorders>
-              <w:top w:val="dotted" w:sz="4" w:space="0" w:color="auto"/>
-              <w:left w:val="nil"/>
-              <w:bottom w:val="dotted" w:sz="4" w:space="0" w:color="auto"/>
+              <w:top w:val="dotted" w:color="auto" w:sz="4" w:space="0"/>
+              <w:left w:val="nil"/>
+              <w:bottom w:val="dotted" w:color="auto" w:sz="4" w:space="0"/>
               <w:right w:val="nil"/>
             </w:tcBorders>
             <w:shd w:val="clear" w:color="auto" w:fill="auto"/>
@@ -4978,9 +4836,9 @@
           <w:tcPr>
             <w:tcW w:w="4470" w:type="dxa"/>
             <w:tcBorders>
-              <w:top w:val="dotted" w:sz="4" w:space="0" w:color="auto"/>
-              <w:left w:val="nil"/>
-              <w:bottom w:val="dotted" w:sz="4" w:space="0" w:color="auto"/>
+              <w:top w:val="dotted" w:color="auto" w:sz="4" w:space="0"/>
+              <w:left w:val="nil"/>
+              <w:bottom w:val="dotted" w:color="auto" w:sz="4" w:space="0"/>
               <w:right w:val="nil"/>
             </w:tcBorders>
             <w:shd w:val="clear" w:color="auto" w:fill="auto"/>
@@ -5034,9 +4892,9 @@
           <w:tcPr>
             <w:tcW w:w="1008" w:type="dxa"/>
             <w:tcBorders>
-              <w:top w:val="dotted" w:sz="4" w:space="0" w:color="auto"/>
-              <w:left w:val="nil"/>
-              <w:bottom w:val="dotted" w:sz="4" w:space="0" w:color="auto"/>
+              <w:top w:val="dotted" w:color="auto" w:sz="4" w:space="0"/>
+              <w:left w:val="nil"/>
+              <w:bottom w:val="dotted" w:color="auto" w:sz="4" w:space="0"/>
               <w:right w:val="nil"/>
             </w:tcBorders>
             <w:shd w:val="clear" w:color="auto" w:fill="auto"/>
@@ -5062,9 +4920,9 @@
           <w:tcPr>
             <w:tcW w:w="1457" w:type="dxa"/>
             <w:tcBorders>
-              <w:top w:val="dotted" w:sz="4" w:space="0" w:color="auto"/>
-              <w:left w:val="nil"/>
-              <w:bottom w:val="dotted" w:sz="4" w:space="0" w:color="auto"/>
+              <w:top w:val="dotted" w:color="auto" w:sz="4" w:space="0"/>
+              <w:left w:val="nil"/>
+              <w:bottom w:val="dotted" w:color="auto" w:sz="4" w:space="0"/>
               <w:right w:val="nil"/>
             </w:tcBorders>
             <w:shd w:val="clear" w:color="auto" w:fill="auto"/>
@@ -5090,9 +4948,9 @@
           <w:tcPr>
             <w:tcW w:w="1300" w:type="dxa"/>
             <w:tcBorders>
-              <w:top w:val="dotted" w:sz="4" w:space="0" w:color="auto"/>
-              <w:left w:val="nil"/>
-              <w:bottom w:val="dotted" w:sz="4" w:space="0" w:color="auto"/>
+              <w:top w:val="dotted" w:color="auto" w:sz="4" w:space="0"/>
+              <w:left w:val="nil"/>
+              <w:bottom w:val="dotted" w:color="auto" w:sz="4" w:space="0"/>
               <w:right w:val="nil"/>
             </w:tcBorders>
             <w:shd w:val="clear" w:color="auto" w:fill="auto"/>
@@ -5124,9 +4982,9 @@
           <w:tcPr>
             <w:tcW w:w="1545" w:type="dxa"/>
             <w:tcBorders>
-              <w:top w:val="dotted" w:sz="4" w:space="0" w:color="auto"/>
-              <w:left w:val="nil"/>
-              <w:bottom w:val="dotted" w:sz="4" w:space="0" w:color="auto"/>
+              <w:top w:val="dotted" w:color="auto" w:sz="4" w:space="0"/>
+              <w:left w:val="nil"/>
+              <w:bottom w:val="dotted" w:color="auto" w:sz="4" w:space="0"/>
               <w:right w:val="nil"/>
             </w:tcBorders>
             <w:shd w:val="clear" w:color="auto" w:fill="auto"/>
@@ -5152,9 +5010,9 @@
           <w:tcPr>
             <w:tcW w:w="4470" w:type="dxa"/>
             <w:tcBorders>
-              <w:top w:val="dotted" w:sz="4" w:space="0" w:color="auto"/>
-              <w:left w:val="nil"/>
-              <w:bottom w:val="dotted" w:sz="4" w:space="0" w:color="auto"/>
+              <w:top w:val="dotted" w:color="auto" w:sz="4" w:space="0"/>
+              <w:left w:val="nil"/>
+              <w:bottom w:val="dotted" w:color="auto" w:sz="4" w:space="0"/>
               <w:right w:val="nil"/>
             </w:tcBorders>
             <w:shd w:val="clear" w:color="auto" w:fill="auto"/>
@@ -5194,9 +5052,9 @@
           <w:tcPr>
             <w:tcW w:w="1008" w:type="dxa"/>
             <w:tcBorders>
-              <w:top w:val="dotted" w:sz="4" w:space="0" w:color="auto"/>
-              <w:left w:val="nil"/>
-              <w:bottom w:val="dotted" w:sz="4" w:space="0" w:color="auto"/>
+              <w:top w:val="dotted" w:color="auto" w:sz="4" w:space="0"/>
+              <w:left w:val="nil"/>
+              <w:bottom w:val="dotted" w:color="auto" w:sz="4" w:space="0"/>
               <w:right w:val="nil"/>
             </w:tcBorders>
             <w:shd w:val="clear" w:color="auto" w:fill="auto"/>
@@ -5236,9 +5094,9 @@
           <w:tcPr>
             <w:tcW w:w="1457" w:type="dxa"/>
             <w:tcBorders>
-              <w:top w:val="dotted" w:sz="4" w:space="0" w:color="auto"/>
-              <w:left w:val="nil"/>
-              <w:bottom w:val="dotted" w:sz="4" w:space="0" w:color="auto"/>
+              <w:top w:val="dotted" w:color="auto" w:sz="4" w:space="0"/>
+              <w:left w:val="nil"/>
+              <w:bottom w:val="dotted" w:color="auto" w:sz="4" w:space="0"/>
               <w:right w:val="nil"/>
             </w:tcBorders>
             <w:shd w:val="clear" w:color="auto" w:fill="auto"/>
@@ -5298,9 +5156,9 @@
           <w:tcPr>
             <w:tcW w:w="1300" w:type="dxa"/>
             <w:tcBorders>
-              <w:top w:val="dotted" w:sz="4" w:space="0" w:color="auto"/>
-              <w:left w:val="nil"/>
-              <w:bottom w:val="dotted" w:sz="4" w:space="0" w:color="auto"/>
+              <w:top w:val="dotted" w:color="auto" w:sz="4" w:space="0"/>
+              <w:left w:val="nil"/>
+              <w:bottom w:val="dotted" w:color="auto" w:sz="4" w:space="0"/>
               <w:right w:val="nil"/>
             </w:tcBorders>
             <w:shd w:val="clear" w:color="auto" w:fill="auto"/>
@@ -5332,9 +5190,9 @@
           <w:tcPr>
             <w:tcW w:w="1545" w:type="dxa"/>
             <w:tcBorders>
-              <w:top w:val="dotted" w:sz="4" w:space="0" w:color="auto"/>
-              <w:left w:val="nil"/>
-              <w:bottom w:val="dotted" w:sz="4" w:space="0" w:color="auto"/>
+              <w:top w:val="dotted" w:color="auto" w:sz="4" w:space="0"/>
+              <w:left w:val="nil"/>
+              <w:bottom w:val="dotted" w:color="auto" w:sz="4" w:space="0"/>
               <w:right w:val="nil"/>
             </w:tcBorders>
             <w:shd w:val="clear" w:color="auto" w:fill="auto"/>
@@ -5366,9 +5224,9 @@
           <w:tcPr>
             <w:tcW w:w="4470" w:type="dxa"/>
             <w:tcBorders>
-              <w:top w:val="dotted" w:sz="4" w:space="0" w:color="auto"/>
-              <w:left w:val="nil"/>
-              <w:bottom w:val="dotted" w:sz="4" w:space="0" w:color="auto"/>
+              <w:top w:val="dotted" w:color="auto" w:sz="4" w:space="0"/>
+              <w:left w:val="nil"/>
+              <w:bottom w:val="dotted" w:color="auto" w:sz="4" w:space="0"/>
               <w:right w:val="nil"/>
             </w:tcBorders>
             <w:shd w:val="clear" w:color="auto" w:fill="auto"/>
@@ -5394,9 +5252,9 @@
           <w:tcPr>
             <w:tcW w:w="1008" w:type="dxa"/>
             <w:tcBorders>
-              <w:top w:val="dotted" w:sz="4" w:space="0" w:color="auto"/>
-              <w:left w:val="nil"/>
-              <w:bottom w:val="dotted" w:sz="4" w:space="0" w:color="auto"/>
+              <w:top w:val="dotted" w:color="auto" w:sz="4" w:space="0"/>
+              <w:left w:val="nil"/>
+              <w:bottom w:val="dotted" w:color="auto" w:sz="4" w:space="0"/>
               <w:right w:val="nil"/>
             </w:tcBorders>
             <w:shd w:val="clear" w:color="auto" w:fill="auto"/>
@@ -5422,9 +5280,9 @@
           <w:tcPr>
             <w:tcW w:w="1457" w:type="dxa"/>
             <w:tcBorders>
-              <w:top w:val="dotted" w:sz="4" w:space="0" w:color="auto"/>
-              <w:left w:val="nil"/>
-              <w:bottom w:val="dotted" w:sz="4" w:space="0" w:color="auto"/>
+              <w:top w:val="dotted" w:color="auto" w:sz="4" w:space="0"/>
+              <w:left w:val="nil"/>
+              <w:bottom w:val="dotted" w:color="auto" w:sz="4" w:space="0"/>
               <w:right w:val="nil"/>
             </w:tcBorders>
             <w:shd w:val="clear" w:color="auto" w:fill="auto"/>
@@ -5456,9 +5314,9 @@
           <w:tcPr>
             <w:tcW w:w="1300" w:type="dxa"/>
             <w:tcBorders>
-              <w:top w:val="dotted" w:sz="4" w:space="0" w:color="auto"/>
-              <w:left w:val="nil"/>
-              <w:bottom w:val="dotted" w:sz="4" w:space="0" w:color="auto"/>
+              <w:top w:val="dotted" w:color="auto" w:sz="4" w:space="0"/>
+              <w:left w:val="nil"/>
+              <w:bottom w:val="dotted" w:color="auto" w:sz="4" w:space="0"/>
               <w:right w:val="nil"/>
             </w:tcBorders>
             <w:shd w:val="clear" w:color="auto" w:fill="auto"/>
@@ -5478,9 +5336,9 @@
           <w:tcPr>
             <w:tcW w:w="1545" w:type="dxa"/>
             <w:tcBorders>
-              <w:top w:val="dotted" w:sz="4" w:space="0" w:color="auto"/>
-              <w:left w:val="nil"/>
-              <w:bottom w:val="dotted" w:sz="4" w:space="0" w:color="auto"/>
+              <w:top w:val="dotted" w:color="auto" w:sz="4" w:space="0"/>
+              <w:left w:val="nil"/>
+              <w:bottom w:val="dotted" w:color="auto" w:sz="4" w:space="0"/>
               <w:right w:val="nil"/>
             </w:tcBorders>
             <w:shd w:val="clear" w:color="auto" w:fill="auto"/>
@@ -5512,9 +5370,9 @@
           <w:tcPr>
             <w:tcW w:w="4470" w:type="dxa"/>
             <w:tcBorders>
-              <w:top w:val="dotted" w:sz="4" w:space="0" w:color="auto"/>
-              <w:left w:val="nil"/>
-              <w:bottom w:val="dotted" w:sz="4" w:space="0" w:color="auto"/>
+              <w:top w:val="dotted" w:color="auto" w:sz="4" w:space="0"/>
+              <w:left w:val="nil"/>
+              <w:bottom w:val="dotted" w:color="auto" w:sz="4" w:space="0"/>
               <w:right w:val="nil"/>
             </w:tcBorders>
             <w:shd w:val="clear" w:color="auto" w:fill="auto"/>
@@ -5540,9 +5398,9 @@
           <w:tcPr>
             <w:tcW w:w="1008" w:type="dxa"/>
             <w:tcBorders>
-              <w:top w:val="dotted" w:sz="4" w:space="0" w:color="auto"/>
-              <w:left w:val="nil"/>
-              <w:bottom w:val="dotted" w:sz="4" w:space="0" w:color="auto"/>
+              <w:top w:val="dotted" w:color="auto" w:sz="4" w:space="0"/>
+              <w:left w:val="nil"/>
+              <w:bottom w:val="dotted" w:color="auto" w:sz="4" w:space="0"/>
               <w:right w:val="nil"/>
             </w:tcBorders>
             <w:shd w:val="clear" w:color="auto" w:fill="auto"/>
@@ -5562,9 +5420,9 @@
           <w:tcPr>
             <w:tcW w:w="1457" w:type="dxa"/>
             <w:tcBorders>
-              <w:top w:val="dotted" w:sz="4" w:space="0" w:color="auto"/>
-              <w:left w:val="nil"/>
-              <w:bottom w:val="dotted" w:sz="4" w:space="0" w:color="auto"/>
+              <w:top w:val="dotted" w:color="auto" w:sz="4" w:space="0"/>
+              <w:left w:val="nil"/>
+              <w:bottom w:val="dotted" w:color="auto" w:sz="4" w:space="0"/>
               <w:right w:val="nil"/>
             </w:tcBorders>
             <w:shd w:val="clear" w:color="auto" w:fill="auto"/>
@@ -5743,7 +5601,7 @@
     </w:p>
     <w:sectPr>
       <w:headerReference w:type="default" r:id="rId16"/>
-      <w:pgSz w:w="12240" w:h="15840"/>
+      <w:pgSz w:w="12240" w:h="15840" w:orient="portrait"/>
       <w:pgMar w:top="1440" w:right="1080" w:bottom="1152" w:left="1080" w:header="720" w:footer="720" w:gutter="0"/>
       <w:cols w:space="720"/>
       <w:docGrid w:linePitch="360"/>
@@ -5812,10 +5670,14 @@
     </w:r>
     <w:r>
       <w:tab/>
+    </w:r>
+    <w:r>
       <w:t>Statistics</w:t>
     </w:r>
     <w:r>
       <w:tab/>
+    </w:r>
+    <w:r>
       <w:t xml:space="preserve"> Spring 2017</w:t>
     </w:r>
   </w:p>
@@ -5840,7 +5702,7 @@
         <w:ind w:left="0" w:firstLine="0"/>
       </w:pPr>
       <w:rPr>
-        <w:rFonts w:ascii="Symbol" w:hAnsi="Symbol" w:hint="default"/>
+        <w:rFonts w:hint="default" w:ascii="Symbol" w:hAnsi="Symbol"/>
       </w:rPr>
     </w:lvl>
     <w:lvl w:ilvl="1">
@@ -5855,7 +5717,7 @@
         <w:ind w:left="1080" w:hanging="360"/>
       </w:pPr>
       <w:rPr>
-        <w:rFonts w:ascii="Symbol" w:hAnsi="Symbol" w:hint="default"/>
+        <w:rFonts w:hint="default" w:ascii="Symbol" w:hAnsi="Symbol"/>
       </w:rPr>
     </w:lvl>
     <w:lvl w:ilvl="2">
@@ -5870,7 +5732,7 @@
         <w:ind w:left="1800" w:hanging="360"/>
       </w:pPr>
       <w:rPr>
-        <w:rFonts w:ascii="Courier New" w:hAnsi="Courier New" w:hint="default"/>
+        <w:rFonts w:hint="default" w:ascii="Courier New" w:hAnsi="Courier New"/>
       </w:rPr>
     </w:lvl>
     <w:lvl w:ilvl="3">
@@ -5885,7 +5747,7 @@
         <w:ind w:left="2520" w:hanging="360"/>
       </w:pPr>
       <w:rPr>
-        <w:rFonts w:ascii="Wingdings" w:hAnsi="Wingdings" w:hint="default"/>
+        <w:rFonts w:hint="default" w:ascii="Wingdings" w:hAnsi="Wingdings"/>
       </w:rPr>
     </w:lvl>
     <w:lvl w:ilvl="4">
@@ -5900,7 +5762,7 @@
         <w:ind w:left="3240" w:hanging="360"/>
       </w:pPr>
       <w:rPr>
-        <w:rFonts w:ascii="Wingdings" w:hAnsi="Wingdings" w:hint="default"/>
+        <w:rFonts w:hint="default" w:ascii="Wingdings" w:hAnsi="Wingdings"/>
       </w:rPr>
     </w:lvl>
     <w:lvl w:ilvl="5">
@@ -5915,7 +5777,7 @@
         <w:ind w:left="3960" w:hanging="360"/>
       </w:pPr>
       <w:rPr>
-        <w:rFonts w:ascii="Symbol" w:hAnsi="Symbol" w:hint="default"/>
+        <w:rFonts w:hint="default" w:ascii="Symbol" w:hAnsi="Symbol"/>
       </w:rPr>
     </w:lvl>
     <w:lvl w:ilvl="6">
@@ -5930,7 +5792,7 @@
         <w:ind w:left="4680" w:hanging="360"/>
       </w:pPr>
       <w:rPr>
-        <w:rFonts w:ascii="Courier New" w:hAnsi="Courier New" w:hint="default"/>
+        <w:rFonts w:hint="default" w:ascii="Courier New" w:hAnsi="Courier New"/>
       </w:rPr>
     </w:lvl>
     <w:lvl w:ilvl="7">
@@ -5945,7 +5807,7 @@
         <w:ind w:left="5400" w:hanging="360"/>
       </w:pPr>
       <w:rPr>
-        <w:rFonts w:ascii="Wingdings" w:hAnsi="Wingdings" w:hint="default"/>
+        <w:rFonts w:hint="default" w:ascii="Wingdings" w:hAnsi="Wingdings"/>
       </w:rPr>
     </w:lvl>
     <w:lvl w:ilvl="8">
@@ -5960,7 +5822,7 @@
         <w:ind w:left="6120" w:hanging="360"/>
       </w:pPr>
       <w:rPr>
-        <w:rFonts w:ascii="Wingdings" w:hAnsi="Wingdings" w:hint="default"/>
+        <w:rFonts w:hint="default" w:ascii="Wingdings" w:hAnsi="Wingdings"/>
       </w:rPr>
     </w:lvl>
   </w:abstractNum>
@@ -6207,7 +6069,7 @@
         <w:ind w:left="720" w:hanging="360"/>
       </w:pPr>
       <w:rPr>
-        <w:rFonts w:ascii="Symbol" w:hAnsi="Symbol" w:hint="default"/>
+        <w:rFonts w:hint="default" w:ascii="Symbol" w:hAnsi="Symbol"/>
       </w:rPr>
     </w:lvl>
     <w:lvl w:ilvl="1" w:tplc="04090003" w:tentative="1">
@@ -6219,7 +6081,7 @@
         <w:ind w:left="1440" w:hanging="360"/>
       </w:pPr>
       <w:rPr>
-        <w:rFonts w:ascii="Courier New" w:hAnsi="Courier New" w:hint="default"/>
+        <w:rFonts w:hint="default" w:ascii="Courier New" w:hAnsi="Courier New"/>
       </w:rPr>
     </w:lvl>
     <w:lvl w:ilvl="2" w:tplc="04090005" w:tentative="1">
@@ -6231,7 +6093,7 @@
         <w:ind w:left="2160" w:hanging="360"/>
       </w:pPr>
       <w:rPr>
-        <w:rFonts w:ascii="Wingdings" w:hAnsi="Wingdings" w:hint="default"/>
+        <w:rFonts w:hint="default" w:ascii="Wingdings" w:hAnsi="Wingdings"/>
       </w:rPr>
     </w:lvl>
     <w:lvl w:ilvl="3" w:tplc="04090001" w:tentative="1">
@@ -6243,7 +6105,7 @@
         <w:ind w:left="2880" w:hanging="360"/>
       </w:pPr>
       <w:rPr>
-        <w:rFonts w:ascii="Symbol" w:hAnsi="Symbol" w:hint="default"/>
+        <w:rFonts w:hint="default" w:ascii="Symbol" w:hAnsi="Symbol"/>
       </w:rPr>
     </w:lvl>
     <w:lvl w:ilvl="4" w:tplc="04090003" w:tentative="1">
@@ -6255,7 +6117,7 @@
         <w:ind w:left="3600" w:hanging="360"/>
       </w:pPr>
       <w:rPr>
-        <w:rFonts w:ascii="Courier New" w:hAnsi="Courier New" w:hint="default"/>
+        <w:rFonts w:hint="default" w:ascii="Courier New" w:hAnsi="Courier New"/>
       </w:rPr>
     </w:lvl>
     <w:lvl w:ilvl="5" w:tplc="04090005" w:tentative="1">
@@ -6267,7 +6129,7 @@
         <w:ind w:left="4320" w:hanging="360"/>
       </w:pPr>
       <w:rPr>
-        <w:rFonts w:ascii="Wingdings" w:hAnsi="Wingdings" w:hint="default"/>
+        <w:rFonts w:hint="default" w:ascii="Wingdings" w:hAnsi="Wingdings"/>
       </w:rPr>
     </w:lvl>
     <w:lvl w:ilvl="6" w:tplc="04090001" w:tentative="1">
@@ -6279,7 +6141,7 @@
         <w:ind w:left="5040" w:hanging="360"/>
       </w:pPr>
       <w:rPr>
-        <w:rFonts w:ascii="Symbol" w:hAnsi="Symbol" w:hint="default"/>
+        <w:rFonts w:hint="default" w:ascii="Symbol" w:hAnsi="Symbol"/>
       </w:rPr>
     </w:lvl>
     <w:lvl w:ilvl="7" w:tplc="04090003" w:tentative="1">
@@ -6291,7 +6153,7 @@
         <w:ind w:left="5760" w:hanging="360"/>
       </w:pPr>
       <w:rPr>
-        <w:rFonts w:ascii="Courier New" w:hAnsi="Courier New" w:hint="default"/>
+        <w:rFonts w:hint="default" w:ascii="Courier New" w:hAnsi="Courier New"/>
       </w:rPr>
     </w:lvl>
     <w:lvl w:ilvl="8" w:tplc="04090005" w:tentative="1">
@@ -6303,7 +6165,7 @@
         <w:ind w:left="6480" w:hanging="360"/>
       </w:pPr>
       <w:rPr>
-        <w:rFonts w:ascii="Wingdings" w:hAnsi="Wingdings" w:hint="default"/>
+        <w:rFonts w:hint="default" w:ascii="Wingdings" w:hAnsi="Wingdings"/>
       </w:rPr>
     </w:lvl>
   </w:abstractNum>
@@ -6320,7 +6182,7 @@
         <w:ind w:left="720" w:hanging="360"/>
       </w:pPr>
       <w:rPr>
-        <w:rFonts w:ascii="Symbol" w:hAnsi="Symbol" w:hint="default"/>
+        <w:rFonts w:hint="default" w:ascii="Symbol" w:hAnsi="Symbol"/>
       </w:rPr>
     </w:lvl>
     <w:lvl w:ilvl="1" w:tplc="04090003" w:tentative="1">
@@ -6332,7 +6194,7 @@
         <w:ind w:left="1440" w:hanging="360"/>
       </w:pPr>
       <w:rPr>
-        <w:rFonts w:ascii="Courier New" w:hAnsi="Courier New" w:cs="Verdana" w:hint="default"/>
+        <w:rFonts w:hint="default" w:ascii="Courier New" w:hAnsi="Courier New" w:cs="Verdana"/>
       </w:rPr>
     </w:lvl>
     <w:lvl w:ilvl="2" w:tplc="04090005" w:tentative="1">
@@ -6344,7 +6206,7 @@
         <w:ind w:left="2160" w:hanging="360"/>
       </w:pPr>
       <w:rPr>
-        <w:rFonts w:ascii="Wingdings" w:hAnsi="Wingdings" w:hint="default"/>
+        <w:rFonts w:hint="default" w:ascii="Wingdings" w:hAnsi="Wingdings"/>
       </w:rPr>
     </w:lvl>
     <w:lvl w:ilvl="3" w:tplc="04090001" w:tentative="1">
@@ -6356,7 +6218,7 @@
         <w:ind w:left="2880" w:hanging="360"/>
       </w:pPr>
       <w:rPr>
-        <w:rFonts w:ascii="Symbol" w:hAnsi="Symbol" w:hint="default"/>
+        <w:rFonts w:hint="default" w:ascii="Symbol" w:hAnsi="Symbol"/>
       </w:rPr>
     </w:lvl>
     <w:lvl w:ilvl="4" w:tplc="04090003" w:tentative="1">
@@ -6368,7 +6230,7 @@
         <w:ind w:left="3600" w:hanging="360"/>
       </w:pPr>
       <w:rPr>
-        <w:rFonts w:ascii="Courier New" w:hAnsi="Courier New" w:cs="Verdana" w:hint="default"/>
+        <w:rFonts w:hint="default" w:ascii="Courier New" w:hAnsi="Courier New" w:cs="Verdana"/>
       </w:rPr>
     </w:lvl>
     <w:lvl w:ilvl="5" w:tplc="04090005" w:tentative="1">
@@ -6380,7 +6242,7 @@
         <w:ind w:left="4320" w:hanging="360"/>
       </w:pPr>
       <w:rPr>
-        <w:rFonts w:ascii="Wingdings" w:hAnsi="Wingdings" w:hint="default"/>
+        <w:rFonts w:hint="default" w:ascii="Wingdings" w:hAnsi="Wingdings"/>
       </w:rPr>
     </w:lvl>
     <w:lvl w:ilvl="6" w:tplc="04090001" w:tentative="1">
@@ -6392,7 +6254,7 @@
         <w:ind w:left="5040" w:hanging="360"/>
       </w:pPr>
       <w:rPr>
-        <w:rFonts w:ascii="Symbol" w:hAnsi="Symbol" w:hint="default"/>
+        <w:rFonts w:hint="default" w:ascii="Symbol" w:hAnsi="Symbol"/>
       </w:rPr>
     </w:lvl>
     <w:lvl w:ilvl="7" w:tplc="04090003" w:tentative="1">
@@ -6404,7 +6266,7 @@
         <w:ind w:left="5760" w:hanging="360"/>
       </w:pPr>
       <w:rPr>
-        <w:rFonts w:ascii="Courier New" w:hAnsi="Courier New" w:cs="Verdana" w:hint="default"/>
+        <w:rFonts w:hint="default" w:ascii="Courier New" w:hAnsi="Courier New" w:cs="Verdana"/>
       </w:rPr>
     </w:lvl>
     <w:lvl w:ilvl="8" w:tplc="04090005" w:tentative="1">
@@ -6416,7 +6278,7 @@
         <w:ind w:left="6480" w:hanging="360"/>
       </w:pPr>
       <w:rPr>
-        <w:rFonts w:ascii="Wingdings" w:hAnsi="Wingdings" w:hint="default"/>
+        <w:rFonts w:hint="default" w:ascii="Wingdings" w:hAnsi="Wingdings"/>
       </w:rPr>
     </w:lvl>
   </w:abstractNum>
@@ -6549,7 +6411,7 @@
         <w:ind w:left="720" w:hanging="360"/>
       </w:pPr>
       <w:rPr>
-        <w:rFonts w:ascii="Symbol" w:hAnsi="Symbol" w:hint="default"/>
+        <w:rFonts w:hint="default" w:ascii="Symbol" w:hAnsi="Symbol"/>
       </w:rPr>
     </w:lvl>
     <w:lvl w:ilvl="1" w:tplc="04090003" w:tentative="1">
@@ -6561,7 +6423,7 @@
         <w:ind w:left="1440" w:hanging="360"/>
       </w:pPr>
       <w:rPr>
-        <w:rFonts w:ascii="Courier New" w:hAnsi="Courier New" w:cs="Verdana" w:hint="default"/>
+        <w:rFonts w:hint="default" w:ascii="Courier New" w:hAnsi="Courier New" w:cs="Verdana"/>
       </w:rPr>
     </w:lvl>
     <w:lvl w:ilvl="2" w:tplc="04090005" w:tentative="1">
@@ -6573,7 +6435,7 @@
         <w:ind w:left="2160" w:hanging="360"/>
       </w:pPr>
       <w:rPr>
-        <w:rFonts w:ascii="Wingdings" w:hAnsi="Wingdings" w:hint="default"/>
+        <w:rFonts w:hint="default" w:ascii="Wingdings" w:hAnsi="Wingdings"/>
       </w:rPr>
     </w:lvl>
     <w:lvl w:ilvl="3" w:tplc="04090001" w:tentative="1">
@@ -6585,7 +6447,7 @@
         <w:ind w:left="2880" w:hanging="360"/>
       </w:pPr>
       <w:rPr>
-        <w:rFonts w:ascii="Symbol" w:hAnsi="Symbol" w:hint="default"/>
+        <w:rFonts w:hint="default" w:ascii="Symbol" w:hAnsi="Symbol"/>
       </w:rPr>
     </w:lvl>
     <w:lvl w:ilvl="4" w:tplc="04090003" w:tentative="1">
@@ -6597,7 +6459,7 @@
         <w:ind w:left="3600" w:hanging="360"/>
       </w:pPr>
       <w:rPr>
-        <w:rFonts w:ascii="Courier New" w:hAnsi="Courier New" w:cs="Verdana" w:hint="default"/>
+        <w:rFonts w:hint="default" w:ascii="Courier New" w:hAnsi="Courier New" w:cs="Verdana"/>
       </w:rPr>
     </w:lvl>
     <w:lvl w:ilvl="5" w:tplc="04090005" w:tentative="1">
@@ -6609,7 +6471,7 @@
         <w:ind w:left="4320" w:hanging="360"/>
       </w:pPr>
       <w:rPr>
-        <w:rFonts w:ascii="Wingdings" w:hAnsi="Wingdings" w:hint="default"/>
+        <w:rFonts w:hint="default" w:ascii="Wingdings" w:hAnsi="Wingdings"/>
       </w:rPr>
     </w:lvl>
     <w:lvl w:ilvl="6" w:tplc="04090001" w:tentative="1">
@@ -6621,7 +6483,7 @@
         <w:ind w:left="5040" w:hanging="360"/>
       </w:pPr>
       <w:rPr>
-        <w:rFonts w:ascii="Symbol" w:hAnsi="Symbol" w:hint="default"/>
+        <w:rFonts w:hint="default" w:ascii="Symbol" w:hAnsi="Symbol"/>
       </w:rPr>
     </w:lvl>
     <w:lvl w:ilvl="7" w:tplc="04090003" w:tentative="1">
@@ -6633,7 +6495,7 @@
         <w:ind w:left="5760" w:hanging="360"/>
       </w:pPr>
       <w:rPr>
-        <w:rFonts w:ascii="Courier New" w:hAnsi="Courier New" w:cs="Verdana" w:hint="default"/>
+        <w:rFonts w:hint="default" w:ascii="Courier New" w:hAnsi="Courier New" w:cs="Verdana"/>
       </w:rPr>
     </w:lvl>
     <w:lvl w:ilvl="8" w:tplc="04090005" w:tentative="1">
@@ -6645,7 +6507,7 @@
         <w:ind w:left="6480" w:hanging="360"/>
       </w:pPr>
       <w:rPr>
-        <w:rFonts w:ascii="Wingdings" w:hAnsi="Wingdings" w:hint="default"/>
+        <w:rFonts w:hint="default" w:ascii="Wingdings" w:hAnsi="Wingdings"/>
       </w:rPr>
     </w:lvl>
   </w:abstractNum>
@@ -6665,7 +6527,7 @@
         <w:ind w:left="720" w:hanging="360"/>
       </w:pPr>
       <w:rPr>
-        <w:rFonts w:ascii="Wingdings" w:hAnsi="Wingdings" w:cs="Times New Roman" w:hint="default"/>
+        <w:rFonts w:hint="default" w:ascii="Wingdings" w:hAnsi="Wingdings" w:cs="Times New Roman"/>
       </w:rPr>
     </w:lvl>
     <w:lvl w:ilvl="1">
@@ -6680,7 +6542,7 @@
         <w:ind w:left="1440" w:hanging="360"/>
       </w:pPr>
       <w:rPr>
-        <w:rFonts w:ascii="Courier New" w:hAnsi="Courier New" w:cs="Verdana" w:hint="default"/>
+        <w:rFonts w:hint="default" w:ascii="Courier New" w:hAnsi="Courier New" w:cs="Verdana"/>
       </w:rPr>
     </w:lvl>
     <w:lvl w:ilvl="2">
@@ -6695,7 +6557,7 @@
         <w:ind w:left="2160" w:hanging="360"/>
       </w:pPr>
       <w:rPr>
-        <w:rFonts w:ascii="Wingdings" w:hAnsi="Wingdings" w:cs="Times New Roman" w:hint="default"/>
+        <w:rFonts w:hint="default" w:ascii="Wingdings" w:hAnsi="Wingdings" w:cs="Times New Roman"/>
       </w:rPr>
     </w:lvl>
     <w:lvl w:ilvl="3">
@@ -6710,7 +6572,7 @@
         <w:ind w:left="2880" w:hanging="360"/>
       </w:pPr>
       <w:rPr>
-        <w:rFonts w:ascii="Symbol" w:eastAsia="Times New Roman" w:hAnsi="Symbol" w:hint="default"/>
+        <w:rFonts w:hint="default" w:ascii="Symbol" w:hAnsi="Symbol" w:eastAsia="Times New Roman"/>
       </w:rPr>
     </w:lvl>
     <w:lvl w:ilvl="4">
@@ -6725,7 +6587,7 @@
         <w:ind w:left="3600" w:hanging="360"/>
       </w:pPr>
       <w:rPr>
-        <w:rFonts w:ascii="Courier New" w:hAnsi="Courier New" w:cs="Verdana" w:hint="default"/>
+        <w:rFonts w:hint="default" w:ascii="Courier New" w:hAnsi="Courier New" w:cs="Verdana"/>
       </w:rPr>
     </w:lvl>
     <w:lvl w:ilvl="5">
@@ -6740,7 +6602,7 @@
         <w:ind w:left="4320" w:hanging="360"/>
       </w:pPr>
       <w:rPr>
-        <w:rFonts w:ascii="Wingdings" w:hAnsi="Wingdings" w:cs="Times New Roman" w:hint="default"/>
+        <w:rFonts w:hint="default" w:ascii="Wingdings" w:hAnsi="Wingdings" w:cs="Times New Roman"/>
       </w:rPr>
     </w:lvl>
     <w:lvl w:ilvl="6">
@@ -6755,7 +6617,7 @@
         <w:ind w:left="5040" w:hanging="360"/>
       </w:pPr>
       <w:rPr>
-        <w:rFonts w:ascii="Symbol" w:eastAsia="Times New Roman" w:hAnsi="Symbol" w:hint="default"/>
+        <w:rFonts w:hint="default" w:ascii="Symbol" w:hAnsi="Symbol" w:eastAsia="Times New Roman"/>
       </w:rPr>
     </w:lvl>
     <w:lvl w:ilvl="7">
@@ -6770,7 +6632,7 @@
         <w:ind w:left="5760" w:hanging="360"/>
       </w:pPr>
       <w:rPr>
-        <w:rFonts w:ascii="Courier New" w:hAnsi="Courier New" w:cs="Verdana" w:hint="default"/>
+        <w:rFonts w:hint="default" w:ascii="Courier New" w:hAnsi="Courier New" w:cs="Verdana"/>
       </w:rPr>
     </w:lvl>
     <w:lvl w:ilvl="8">
@@ -6785,7 +6647,7 @@
         <w:ind w:left="6480" w:hanging="360"/>
       </w:pPr>
       <w:rPr>
-        <w:rFonts w:ascii="Wingdings" w:hAnsi="Wingdings" w:cs="Times New Roman" w:hint="default"/>
+        <w:rFonts w:hint="default" w:ascii="Wingdings" w:hAnsi="Wingdings" w:cs="Times New Roman"/>
       </w:rPr>
     </w:lvl>
   </w:abstractNum>
@@ -7278,7 +7140,7 @@
         <w:ind w:left="720" w:hanging="360"/>
       </w:pPr>
       <w:rPr>
-        <w:rFonts w:ascii="Symbol" w:hAnsi="Symbol" w:hint="default"/>
+        <w:rFonts w:hint="default" w:ascii="Symbol" w:hAnsi="Symbol"/>
       </w:rPr>
     </w:lvl>
     <w:lvl w:ilvl="1" w:tplc="04090003" w:tentative="1">
@@ -7290,7 +7152,7 @@
         <w:ind w:left="1440" w:hanging="360"/>
       </w:pPr>
       <w:rPr>
-        <w:rFonts w:ascii="Courier New" w:hAnsi="Courier New" w:hint="default"/>
+        <w:rFonts w:hint="default" w:ascii="Courier New" w:hAnsi="Courier New"/>
       </w:rPr>
     </w:lvl>
     <w:lvl w:ilvl="2" w:tplc="04090005" w:tentative="1">
@@ -7302,7 +7164,7 @@
         <w:ind w:left="2160" w:hanging="360"/>
       </w:pPr>
       <w:rPr>
-        <w:rFonts w:ascii="Wingdings" w:hAnsi="Wingdings" w:hint="default"/>
+        <w:rFonts w:hint="default" w:ascii="Wingdings" w:hAnsi="Wingdings"/>
       </w:rPr>
     </w:lvl>
     <w:lvl w:ilvl="3" w:tplc="04090001" w:tentative="1">
@@ -7314,7 +7176,7 @@
         <w:ind w:left="2880" w:hanging="360"/>
       </w:pPr>
       <w:rPr>
-        <w:rFonts w:ascii="Symbol" w:hAnsi="Symbol" w:hint="default"/>
+        <w:rFonts w:hint="default" w:ascii="Symbol" w:hAnsi="Symbol"/>
       </w:rPr>
     </w:lvl>
     <w:lvl w:ilvl="4" w:tplc="04090003" w:tentative="1">
@@ -7326,7 +7188,7 @@
         <w:ind w:left="3600" w:hanging="360"/>
       </w:pPr>
       <w:rPr>
-        <w:rFonts w:ascii="Courier New" w:hAnsi="Courier New" w:hint="default"/>
+        <w:rFonts w:hint="default" w:ascii="Courier New" w:hAnsi="Courier New"/>
       </w:rPr>
     </w:lvl>
     <w:lvl w:ilvl="5" w:tplc="04090005" w:tentative="1">
@@ -7338,7 +7200,7 @@
         <w:ind w:left="4320" w:hanging="360"/>
       </w:pPr>
       <w:rPr>
-        <w:rFonts w:ascii="Wingdings" w:hAnsi="Wingdings" w:hint="default"/>
+        <w:rFonts w:hint="default" w:ascii="Wingdings" w:hAnsi="Wingdings"/>
       </w:rPr>
     </w:lvl>
     <w:lvl w:ilvl="6" w:tplc="04090001" w:tentative="1">
@@ -7350,7 +7212,7 @@
         <w:ind w:left="5040" w:hanging="360"/>
       </w:pPr>
       <w:rPr>
-        <w:rFonts w:ascii="Symbol" w:hAnsi="Symbol" w:hint="default"/>
+        <w:rFonts w:hint="default" w:ascii="Symbol" w:hAnsi="Symbol"/>
       </w:rPr>
     </w:lvl>
     <w:lvl w:ilvl="7" w:tplc="04090003" w:tentative="1">
@@ -7362,7 +7224,7 @@
         <w:ind w:left="5760" w:hanging="360"/>
       </w:pPr>
       <w:rPr>
-        <w:rFonts w:ascii="Courier New" w:hAnsi="Courier New" w:hint="default"/>
+        <w:rFonts w:hint="default" w:ascii="Courier New" w:hAnsi="Courier New"/>
       </w:rPr>
     </w:lvl>
     <w:lvl w:ilvl="8" w:tplc="04090005" w:tentative="1">
@@ -7374,7 +7236,7 @@
         <w:ind w:left="6480" w:hanging="360"/>
       </w:pPr>
       <w:rPr>
-        <w:rFonts w:ascii="Wingdings" w:hAnsi="Wingdings" w:hint="default"/>
+        <w:rFonts w:hint="default" w:ascii="Wingdings" w:hAnsi="Wingdings"/>
       </w:rPr>
     </w:lvl>
   </w:abstractNum>
@@ -7391,7 +7253,7 @@
         <w:ind w:left="720" w:hanging="360"/>
       </w:pPr>
       <w:rPr>
-        <w:rFonts w:ascii="Symbol" w:hAnsi="Symbol" w:hint="default"/>
+        <w:rFonts w:hint="default" w:ascii="Symbol" w:hAnsi="Symbol"/>
       </w:rPr>
     </w:lvl>
     <w:lvl w:ilvl="1" w:tplc="04090003">
@@ -7403,7 +7265,7 @@
         <w:ind w:left="1440" w:hanging="360"/>
       </w:pPr>
       <w:rPr>
-        <w:rFonts w:ascii="Courier New" w:hAnsi="Courier New" w:hint="default"/>
+        <w:rFonts w:hint="default" w:ascii="Courier New" w:hAnsi="Courier New"/>
       </w:rPr>
     </w:lvl>
     <w:lvl w:ilvl="2" w:tplc="04090005" w:tentative="1">
@@ -7415,7 +7277,7 @@
         <w:ind w:left="2160" w:hanging="360"/>
       </w:pPr>
       <w:rPr>
-        <w:rFonts w:ascii="Wingdings" w:hAnsi="Wingdings" w:hint="default"/>
+        <w:rFonts w:hint="default" w:ascii="Wingdings" w:hAnsi="Wingdings"/>
       </w:rPr>
     </w:lvl>
     <w:lvl w:ilvl="3" w:tplc="04090001" w:tentative="1">
@@ -7427,7 +7289,7 @@
         <w:ind w:left="2880" w:hanging="360"/>
       </w:pPr>
       <w:rPr>
-        <w:rFonts w:ascii="Symbol" w:hAnsi="Symbol" w:hint="default"/>
+        <w:rFonts w:hint="default" w:ascii="Symbol" w:hAnsi="Symbol"/>
       </w:rPr>
     </w:lvl>
     <w:lvl w:ilvl="4" w:tplc="04090003" w:tentative="1">
@@ -7439,7 +7301,7 @@
         <w:ind w:left="3600" w:hanging="360"/>
       </w:pPr>
       <w:rPr>
-        <w:rFonts w:ascii="Courier New" w:hAnsi="Courier New" w:hint="default"/>
+        <w:rFonts w:hint="default" w:ascii="Courier New" w:hAnsi="Courier New"/>
       </w:rPr>
     </w:lvl>
     <w:lvl w:ilvl="5" w:tplc="04090005" w:tentative="1">
@@ -7451,7 +7313,7 @@
         <w:ind w:left="4320" w:hanging="360"/>
       </w:pPr>
       <w:rPr>
-        <w:rFonts w:ascii="Wingdings" w:hAnsi="Wingdings" w:hint="default"/>
+        <w:rFonts w:hint="default" w:ascii="Wingdings" w:hAnsi="Wingdings"/>
       </w:rPr>
     </w:lvl>
     <w:lvl w:ilvl="6" w:tplc="04090001" w:tentative="1">
@@ -7463,7 +7325,7 @@
         <w:ind w:left="5040" w:hanging="360"/>
       </w:pPr>
       <w:rPr>
-        <w:rFonts w:ascii="Symbol" w:hAnsi="Symbol" w:hint="default"/>
+        <w:rFonts w:hint="default" w:ascii="Symbol" w:hAnsi="Symbol"/>
       </w:rPr>
     </w:lvl>
     <w:lvl w:ilvl="7" w:tplc="04090003" w:tentative="1">
@@ -7475,7 +7337,7 @@
         <w:ind w:left="5760" w:hanging="360"/>
       </w:pPr>
       <w:rPr>
-        <w:rFonts w:ascii="Courier New" w:hAnsi="Courier New" w:hint="default"/>
+        <w:rFonts w:hint="default" w:ascii="Courier New" w:hAnsi="Courier New"/>
       </w:rPr>
     </w:lvl>
     <w:lvl w:ilvl="8" w:tplc="04090005" w:tentative="1">
@@ -7487,7 +7349,7 @@
         <w:ind w:left="6480" w:hanging="360"/>
       </w:pPr>
       <w:rPr>
-        <w:rFonts w:ascii="Wingdings" w:hAnsi="Wingdings" w:hint="default"/>
+        <w:rFonts w:hint="default" w:ascii="Wingdings" w:hAnsi="Wingdings"/>
       </w:rPr>
     </w:lvl>
   </w:abstractNum>
@@ -7507,7 +7369,7 @@
         <w:ind w:left="1080" w:hanging="360"/>
       </w:pPr>
       <w:rPr>
-        <w:rFonts w:ascii="Symbol" w:hAnsi="Symbol" w:hint="default"/>
+        <w:rFonts w:hint="default" w:ascii="Symbol" w:hAnsi="Symbol"/>
         <w:b/>
         <w:i w:val="0"/>
         <w:sz w:val="24"/>
@@ -7745,7 +7607,7 @@
         <w:ind w:left="720" w:hanging="360"/>
       </w:pPr>
       <w:rPr>
-        <w:rFonts w:ascii="Symbol" w:hAnsi="Symbol" w:hint="default"/>
+        <w:rFonts w:hint="default" w:ascii="Symbol" w:hAnsi="Symbol"/>
       </w:rPr>
     </w:lvl>
     <w:lvl w:ilvl="1" w:tplc="04090003" w:tentative="1">
@@ -7757,7 +7619,7 @@
         <w:ind w:left="1440" w:hanging="360"/>
       </w:pPr>
       <w:rPr>
-        <w:rFonts w:ascii="Courier New" w:hAnsi="Courier New" w:cs="Verdana" w:hint="default"/>
+        <w:rFonts w:hint="default" w:ascii="Courier New" w:hAnsi="Courier New" w:cs="Verdana"/>
       </w:rPr>
     </w:lvl>
     <w:lvl w:ilvl="2" w:tplc="04090005" w:tentative="1">
@@ -7769,7 +7631,7 @@
         <w:ind w:left="2160" w:hanging="360"/>
       </w:pPr>
       <w:rPr>
-        <w:rFonts w:ascii="Wingdings" w:hAnsi="Wingdings" w:hint="default"/>
+        <w:rFonts w:hint="default" w:ascii="Wingdings" w:hAnsi="Wingdings"/>
       </w:rPr>
     </w:lvl>
     <w:lvl w:ilvl="3" w:tplc="04090001" w:tentative="1">
@@ -7781,7 +7643,7 @@
         <w:ind w:left="2880" w:hanging="360"/>
       </w:pPr>
       <w:rPr>
-        <w:rFonts w:ascii="Symbol" w:hAnsi="Symbol" w:hint="default"/>
+        <w:rFonts w:hint="default" w:ascii="Symbol" w:hAnsi="Symbol"/>
       </w:rPr>
     </w:lvl>
     <w:lvl w:ilvl="4" w:tplc="04090003" w:tentative="1">
@@ -7793,7 +7655,7 @@
         <w:ind w:left="3600" w:hanging="360"/>
       </w:pPr>
       <w:rPr>
-        <w:rFonts w:ascii="Courier New" w:hAnsi="Courier New" w:cs="Verdana" w:hint="default"/>
+        <w:rFonts w:hint="default" w:ascii="Courier New" w:hAnsi="Courier New" w:cs="Verdana"/>
       </w:rPr>
     </w:lvl>
     <w:lvl w:ilvl="5" w:tplc="04090005" w:tentative="1">
@@ -7805,7 +7667,7 @@
         <w:ind w:left="4320" w:hanging="360"/>
       </w:pPr>
       <w:rPr>
-        <w:rFonts w:ascii="Wingdings" w:hAnsi="Wingdings" w:hint="default"/>
+        <w:rFonts w:hint="default" w:ascii="Wingdings" w:hAnsi="Wingdings"/>
       </w:rPr>
     </w:lvl>
     <w:lvl w:ilvl="6" w:tplc="04090001" w:tentative="1">
@@ -7817,7 +7679,7 @@
         <w:ind w:left="5040" w:hanging="360"/>
       </w:pPr>
       <w:rPr>
-        <w:rFonts w:ascii="Symbol" w:hAnsi="Symbol" w:hint="default"/>
+        <w:rFonts w:hint="default" w:ascii="Symbol" w:hAnsi="Symbol"/>
       </w:rPr>
     </w:lvl>
     <w:lvl w:ilvl="7" w:tplc="04090003" w:tentative="1">
@@ -7829,7 +7691,7 @@
         <w:ind w:left="5760" w:hanging="360"/>
       </w:pPr>
       <w:rPr>
-        <w:rFonts w:ascii="Courier New" w:hAnsi="Courier New" w:cs="Verdana" w:hint="default"/>
+        <w:rFonts w:hint="default" w:ascii="Courier New" w:hAnsi="Courier New" w:cs="Verdana"/>
       </w:rPr>
     </w:lvl>
     <w:lvl w:ilvl="8" w:tplc="04090005" w:tentative="1">
@@ -7841,7 +7703,7 @@
         <w:ind w:left="6480" w:hanging="360"/>
       </w:pPr>
       <w:rPr>
-        <w:rFonts w:ascii="Wingdings" w:hAnsi="Wingdings" w:hint="default"/>
+        <w:rFonts w:hint="default" w:ascii="Wingdings" w:hAnsi="Wingdings"/>
       </w:rPr>
     </w:lvl>
   </w:abstractNum>
@@ -7900,11 +7762,11 @@
 </file>
 
 <file path=word/styles.xml><?xml version="1.0" encoding="utf-8"?>
-<w:styles xmlns:mc="http://schemas.openxmlformats.org/markup-compatibility/2006" xmlns:r="http://schemas.openxmlformats.org/officeDocument/2006/relationships" xmlns:w="http://schemas.openxmlformats.org/wordprocessingml/2006/main" xmlns:w14="http://schemas.microsoft.com/office/word/2010/wordml" xmlns:w15="http://schemas.microsoft.com/office/word/2012/wordml" xmlns:w16cid="http://schemas.microsoft.com/office/word/2016/wordml/cid" xmlns:w16se="http://schemas.microsoft.com/office/word/2015/wordml/symex" mc:Ignorable="w14 w15 w16se w16cid">
+<w:styles xmlns:wp14="http://schemas.microsoft.com/office/word/2010/wordprocessingDrawing" xmlns:mc="http://schemas.openxmlformats.org/markup-compatibility/2006" xmlns:r="http://schemas.openxmlformats.org/officeDocument/2006/relationships" xmlns:w="http://schemas.openxmlformats.org/wordprocessingml/2006/main" xmlns:w14="http://schemas.microsoft.com/office/word/2010/wordml" xmlns:w15="http://schemas.microsoft.com/office/word/2012/wordml" xmlns:w16cid="http://schemas.microsoft.com/office/word/2016/wordml/cid" xmlns:w16se="http://schemas.microsoft.com/office/word/2015/wordml/symex" mc:Ignorable="w14 w15 w16se w16cid wp14">
   <w:docDefaults>
     <w:rPrDefault>
       <w:rPr>
-        <w:rFonts w:ascii="Times New Roman" w:eastAsia="Times New Roman" w:hAnsi="Times New Roman" w:cs="Times New Roman"/>
+        <w:rFonts w:ascii="Times New Roman" w:hAnsi="Times New Roman" w:eastAsia="Times New Roman" w:cs="Times New Roman"/>
         <w:lang w:val="en-US" w:eastAsia="en-US" w:bidi="ar-SA"/>
       </w:rPr>
     </w:rPrDefault>
@@ -7918,9 +7780,9 @@
     <w:lsdException w:name="heading 4" w:uiPriority="0" w:qFormat="1"/>
     <w:lsdException w:name="heading 5" w:uiPriority="0" w:qFormat="1"/>
     <w:lsdException w:name="heading 6" w:uiPriority="0" w:qFormat="1"/>
-    <w:lsdException w:name="heading 7" w:semiHidden="1" w:uiPriority="9" w:unhideWhenUsed="1" w:qFormat="1"/>
-    <w:lsdException w:name="heading 8" w:semiHidden="1" w:uiPriority="9" w:unhideWhenUsed="1" w:qFormat="1"/>
-    <w:lsdException w:name="heading 9" w:semiHidden="1" w:uiPriority="9" w:unhideWhenUsed="1" w:qFormat="1"/>
+    <w:lsdException w:name="heading 7" w:uiPriority="9" w:semiHidden="1" w:unhideWhenUsed="1" w:qFormat="1"/>
+    <w:lsdException w:name="heading 8" w:uiPriority="9" w:semiHidden="1" w:unhideWhenUsed="1" w:qFormat="1"/>
+    <w:lsdException w:name="heading 9" w:uiPriority="9" w:semiHidden="1" w:unhideWhenUsed="1" w:qFormat="1"/>
     <w:lsdException w:name="index 1" w:semiHidden="1" w:unhideWhenUsed="1"/>
     <w:lsdException w:name="index 2" w:semiHidden="1" w:unhideWhenUsed="1"/>
     <w:lsdException w:name="index 3" w:semiHidden="1" w:unhideWhenUsed="1"/>
@@ -7930,22 +7792,22 @@
     <w:lsdException w:name="index 7" w:semiHidden="1" w:unhideWhenUsed="1"/>
     <w:lsdException w:name="index 8" w:semiHidden="1" w:unhideWhenUsed="1"/>
     <w:lsdException w:name="index 9" w:semiHidden="1" w:unhideWhenUsed="1"/>
-    <w:lsdException w:name="toc 1" w:semiHidden="1" w:uiPriority="39" w:unhideWhenUsed="1"/>
-    <w:lsdException w:name="toc 2" w:semiHidden="1" w:uiPriority="39" w:unhideWhenUsed="1"/>
-    <w:lsdException w:name="toc 3" w:semiHidden="1" w:uiPriority="39" w:unhideWhenUsed="1"/>
-    <w:lsdException w:name="toc 4" w:semiHidden="1" w:uiPriority="39" w:unhideWhenUsed="1"/>
-    <w:lsdException w:name="toc 5" w:semiHidden="1" w:uiPriority="39" w:unhideWhenUsed="1"/>
-    <w:lsdException w:name="toc 6" w:semiHidden="1" w:uiPriority="39" w:unhideWhenUsed="1"/>
-    <w:lsdException w:name="toc 7" w:semiHidden="1" w:uiPriority="39" w:unhideWhenUsed="1"/>
-    <w:lsdException w:name="toc 8" w:semiHidden="1" w:uiPriority="39" w:unhideWhenUsed="1"/>
-    <w:lsdException w:name="toc 9" w:semiHidden="1" w:uiPriority="39" w:unhideWhenUsed="1"/>
+    <w:lsdException w:name="toc 1" w:uiPriority="39" w:semiHidden="1" w:unhideWhenUsed="1"/>
+    <w:lsdException w:name="toc 2" w:uiPriority="39" w:semiHidden="1" w:unhideWhenUsed="1"/>
+    <w:lsdException w:name="toc 3" w:uiPriority="39" w:semiHidden="1" w:unhideWhenUsed="1"/>
+    <w:lsdException w:name="toc 4" w:uiPriority="39" w:semiHidden="1" w:unhideWhenUsed="1"/>
+    <w:lsdException w:name="toc 5" w:uiPriority="39" w:semiHidden="1" w:unhideWhenUsed="1"/>
+    <w:lsdException w:name="toc 6" w:uiPriority="39" w:semiHidden="1" w:unhideWhenUsed="1"/>
+    <w:lsdException w:name="toc 7" w:uiPriority="39" w:semiHidden="1" w:unhideWhenUsed="1"/>
+    <w:lsdException w:name="toc 8" w:uiPriority="39" w:semiHidden="1" w:unhideWhenUsed="1"/>
+    <w:lsdException w:name="toc 9" w:uiPriority="39" w:semiHidden="1" w:unhideWhenUsed="1"/>
     <w:lsdException w:name="Normal Indent" w:semiHidden="1" w:unhideWhenUsed="1"/>
     <w:lsdException w:name="footnote text" w:semiHidden="1" w:unhideWhenUsed="1"/>
     <w:lsdException w:name="annotation text" w:semiHidden="1" w:unhideWhenUsed="1"/>
-    <w:lsdException w:name="header" w:semiHidden="1" w:uiPriority="0" w:unhideWhenUsed="1"/>
-    <w:lsdException w:name="footer" w:semiHidden="1" w:uiPriority="0" w:unhideWhenUsed="1"/>
+    <w:lsdException w:name="header" w:uiPriority="0" w:semiHidden="1" w:unhideWhenUsed="1"/>
+    <w:lsdException w:name="footer" w:uiPriority="0" w:semiHidden="1" w:unhideWhenUsed="1"/>
     <w:lsdException w:name="index heading" w:semiHidden="1" w:unhideWhenUsed="1"/>
-    <w:lsdException w:name="caption" w:semiHidden="1" w:uiPriority="35" w:unhideWhenUsed="1" w:qFormat="1"/>
+    <w:lsdException w:name="caption" w:uiPriority="35" w:semiHidden="1" w:unhideWhenUsed="1" w:qFormat="1"/>
     <w:lsdException w:name="table of figures" w:semiHidden="1" w:unhideWhenUsed="1"/>
     <w:lsdException w:name="envelope address" w:semiHidden="1" w:unhideWhenUsed="1"/>
     <w:lsdException w:name="envelope return" w:semiHidden="1" w:unhideWhenUsed="1"/>
@@ -7976,9 +7838,9 @@
     <w:lsdException w:name="Title" w:uiPriority="0" w:qFormat="1"/>
     <w:lsdException w:name="Closing" w:semiHidden="1" w:unhideWhenUsed="1"/>
     <w:lsdException w:name="Signature" w:semiHidden="1" w:unhideWhenUsed="1"/>
-    <w:lsdException w:name="Default Paragraph Font" w:semiHidden="1" w:uiPriority="1" w:unhideWhenUsed="1"/>
-    <w:lsdException w:name="Body Text" w:semiHidden="1" w:uiPriority="0" w:unhideWhenUsed="1"/>
-    <w:lsdException w:name="Body Text Indent" w:semiHidden="1" w:uiPriority="0" w:unhideWhenUsed="1"/>
+    <w:lsdException w:name="Default Paragraph Font" w:uiPriority="1" w:semiHidden="1" w:unhideWhenUsed="1"/>
+    <w:lsdException w:name="Body Text" w:uiPriority="0" w:semiHidden="1" w:unhideWhenUsed="1"/>
+    <w:lsdException w:name="Body Text Indent" w:uiPriority="0" w:semiHidden="1" w:unhideWhenUsed="1"/>
     <w:lsdException w:name="List Continue" w:semiHidden="1" w:unhideWhenUsed="1"/>
     <w:lsdException w:name="List Continue 2" w:semiHidden="1" w:unhideWhenUsed="1"/>
     <w:lsdException w:name="List Continue 3" w:semiHidden="1" w:unhideWhenUsed="1"/>
@@ -8018,7 +7880,7 @@
     <w:lsdException w:name="HTML Variable" w:semiHidden="1" w:unhideWhenUsed="1"/>
     <w:lsdException w:name="Normal Table" w:semiHidden="1" w:unhideWhenUsed="1"/>
     <w:lsdException w:name="annotation subject" w:semiHidden="1" w:unhideWhenUsed="1"/>
-    <w:lsdException w:name="No List" w:semiHidden="1" w:uiPriority="0" w:unhideWhenUsed="1"/>
+    <w:lsdException w:name="No List" w:uiPriority="0" w:semiHidden="1" w:unhideWhenUsed="1"/>
     <w:lsdException w:name="Outline List 1" w:semiHidden="1" w:unhideWhenUsed="1"/>
     <w:lsdException w:name="Outline List 2" w:semiHidden="1" w:unhideWhenUsed="1"/>
     <w:lsdException w:name="Outline List 3" w:semiHidden="1" w:unhideWhenUsed="1"/>
@@ -8176,8 +8038,8 @@
     <w:lsdException w:name="Subtle Reference" w:uiPriority="31" w:qFormat="1"/>
     <w:lsdException w:name="Intense Reference" w:uiPriority="32" w:qFormat="1"/>
     <w:lsdException w:name="Book Title" w:uiPriority="33" w:qFormat="1"/>
-    <w:lsdException w:name="Bibliography" w:semiHidden="1" w:uiPriority="37" w:unhideWhenUsed="1"/>
-    <w:lsdException w:name="TOC Heading" w:semiHidden="1" w:uiPriority="39" w:unhideWhenUsed="1" w:qFormat="1"/>
+    <w:lsdException w:name="Bibliography" w:uiPriority="37" w:semiHidden="1" w:unhideWhenUsed="1"/>
+    <w:lsdException w:name="TOC Heading" w:uiPriority="39" w:semiHidden="1" w:unhideWhenUsed="1" w:qFormat="1"/>
     <w:lsdException w:name="Plain Table 1" w:uiPriority="41"/>
     <w:lsdException w:name="Plain Table 2" w:uiPriority="42"/>
     <w:lsdException w:name="Plain Table 3" w:uiPriority="43"/>
@@ -8285,7 +8147,7 @@
     <w:lsdException w:name="Mention" w:semiHidden="1" w:unhideWhenUsed="1"/>
     <w:lsdException w:name="Smart Hyperlink" w:semiHidden="1" w:unhideWhenUsed="1"/>
   </w:latentStyles>
-  <w:style w:type="paragraph" w:default="1" w:styleId="Normal">
+  <w:style w:type="paragraph" w:styleId="Normal" w:default="1">
     <w:name w:val="Normal"/>
     <w:qFormat/>
     <w:rPr>
@@ -8411,13 +8273,13 @@
       <w:lang w:val="x-none" w:eastAsia="x-none"/>
     </w:rPr>
   </w:style>
-  <w:style w:type="character" w:default="1" w:styleId="DefaultParagraphFont">
+  <w:style w:type="character" w:styleId="DefaultParagraphFont" w:default="1">
     <w:name w:val="Default Paragraph Font"/>
     <w:uiPriority w:val="1"/>
     <w:semiHidden/>
     <w:unhideWhenUsed/>
   </w:style>
-  <w:style w:type="table" w:default="1" w:styleId="TableNormal">
+  <w:style w:type="table" w:styleId="TableNormal" w:default="1">
     <w:name w:val="Normal Table"/>
     <w:uiPriority w:val="99"/>
     <w:semiHidden/>
@@ -8432,7 +8294,7 @@
       </w:tblCellMar>
     </w:tblPr>
   </w:style>
-  <w:style w:type="numbering" w:default="1" w:styleId="NoList">
+  <w:style w:type="numbering" w:styleId="NoList" w:default="1">
     <w:name w:val="No List"/>
     <w:uiPriority w:val="99"/>
     <w:semiHidden/>
@@ -8518,7 +8380,7 @@
       <w:lang w:val="x-none" w:eastAsia="x-none"/>
     </w:rPr>
   </w:style>
-  <w:style w:type="character" w:customStyle="1" w:styleId="Heading1Char">
+  <w:style w:type="character" w:styleId="Heading1Char" w:customStyle="1">
     <w:name w:val="Heading 1 Char"/>
     <w:link w:val="Heading1"/>
     <w:rsid w:val="00DC6C43"/>
@@ -8528,7 +8390,7 @@
       <w:u w:val="single"/>
     </w:rPr>
   </w:style>
-  <w:style w:type="character" w:customStyle="1" w:styleId="Heading2Char">
+  <w:style w:type="character" w:styleId="Heading2Char" w:customStyle="1">
     <w:name w:val="Heading 2 Char"/>
     <w:link w:val="Heading2"/>
     <w:rsid w:val="00DC6C43"/>
@@ -8539,7 +8401,7 @@
       <w:szCs w:val="24"/>
     </w:rPr>
   </w:style>
-  <w:style w:type="character" w:customStyle="1" w:styleId="Heading3Char">
+  <w:style w:type="character" w:styleId="Heading3Char" w:customStyle="1">
     <w:name w:val="Heading 3 Char"/>
     <w:link w:val="Heading3"/>
     <w:rsid w:val="00DC6C43"/>
@@ -8549,7 +8411,7 @@
       <w:bCs/>
     </w:rPr>
   </w:style>
-  <w:style w:type="character" w:customStyle="1" w:styleId="Heading4Char">
+  <w:style w:type="character" w:styleId="Heading4Char" w:customStyle="1">
     <w:name w:val="Heading 4 Char"/>
     <w:link w:val="Heading4"/>
     <w:rsid w:val="00DC6C43"/>
@@ -8559,7 +8421,7 @@
       <w:iCs/>
     </w:rPr>
   </w:style>
-  <w:style w:type="character" w:customStyle="1" w:styleId="Heading5Char">
+  <w:style w:type="character" w:styleId="Heading5Char" w:customStyle="1">
     <w:name w:val="Heading 5 Char"/>
     <w:link w:val="Heading5"/>
     <w:rsid w:val="00DC6C43"/>
@@ -8569,7 +8431,7 @@
       <w:bCs/>
     </w:rPr>
   </w:style>
-  <w:style w:type="character" w:customStyle="1" w:styleId="Heading6Char">
+  <w:style w:type="character" w:styleId="Heading6Char" w:customStyle="1">
     <w:name w:val="Heading 6 Char"/>
     <w:link w:val="Heading6"/>
     <w:rsid w:val="00DC6C43"/>
@@ -8581,7 +8443,7 @@
       <w:iCs/>
     </w:rPr>
   </w:style>
-  <w:style w:type="character" w:customStyle="1" w:styleId="TitleChar">
+  <w:style w:type="character" w:styleId="TitleChar" w:customStyle="1">
     <w:name w:val="Title Char"/>
     <w:link w:val="Title"/>
     <w:rsid w:val="00DC6C43"/>
@@ -8590,7 +8452,7 @@
       <w:szCs w:val="48"/>
     </w:rPr>
   </w:style>
-  <w:style w:type="character" w:customStyle="1" w:styleId="HeaderChar">
+  <w:style w:type="character" w:styleId="HeaderChar" w:customStyle="1">
     <w:name w:val="Header Char"/>
     <w:link w:val="Header"/>
     <w:rsid w:val="00DC6C43"/>
@@ -8599,7 +8461,7 @@
       <w:szCs w:val="24"/>
     </w:rPr>
   </w:style>
-  <w:style w:type="character" w:customStyle="1" w:styleId="FooterChar">
+  <w:style w:type="character" w:styleId="FooterChar" w:customStyle="1">
     <w:name w:val="Footer Char"/>
     <w:link w:val="Footer"/>
     <w:rsid w:val="00DC6C43"/>
@@ -8608,7 +8470,7 @@
       <w:szCs w:val="24"/>
     </w:rPr>
   </w:style>
-  <w:style w:type="character" w:customStyle="1" w:styleId="BodyTextIndentChar">
+  <w:style w:type="character" w:styleId="BodyTextIndentChar" w:customStyle="1">
     <w:name w:val="Body Text Indent Char"/>
     <w:link w:val="BodyTextIndent"/>
     <w:rsid w:val="00DC6C43"/>
@@ -8617,7 +8479,7 @@
       <w:szCs w:val="24"/>
     </w:rPr>
   </w:style>
-  <w:style w:type="character" w:customStyle="1" w:styleId="BodyTextChar">
+  <w:style w:type="character" w:styleId="BodyTextChar" w:customStyle="1">
     <w:name w:val="Body Text Char"/>
     <w:link w:val="BodyText"/>
     <w:rsid w:val="00DC6C43"/>
@@ -8626,7 +8488,7 @@
       <w:szCs w:val="24"/>
     </w:rPr>
   </w:style>
-  <w:style w:type="paragraph" w:customStyle="1" w:styleId="font5">
+  <w:style w:type="paragraph" w:styleId="font5" w:customStyle="1">
     <w:name w:val="font5"/>
     <w:basedOn w:val="Normal"/>
     <w:rsid w:val="00DC6C43"/>
@@ -8639,16 +8501,16 @@
       <w:szCs w:val="16"/>
     </w:rPr>
   </w:style>
-  <w:style w:type="paragraph" w:customStyle="1" w:styleId="xl24">
+  <w:style w:type="paragraph" w:styleId="xl24" w:customStyle="1">
     <w:name w:val="xl24"/>
     <w:basedOn w:val="Normal"/>
     <w:rsid w:val="00DC6C43"/>
     <w:pPr>
       <w:pBdr>
-        <w:top w:val="single" w:sz="4" w:space="0" w:color="auto"/>
-        <w:left w:val="single" w:sz="4" w:space="0" w:color="auto"/>
-        <w:bottom w:val="single" w:sz="4" w:space="0" w:color="auto"/>
-        <w:right w:val="single" w:sz="4" w:space="0" w:color="auto"/>
+        <w:top w:val="single" w:color="auto" w:sz="4" w:space="0"/>
+        <w:left w:val="single" w:color="auto" w:sz="4" w:space="0"/>
+        <w:bottom w:val="single" w:color="auto" w:sz="4" w:space="0"/>
+        <w:right w:val="single" w:color="auto" w:sz="4" w:space="0"/>
       </w:pBdr>
       <w:spacing w:beforeLines="1" w:afterLines="1"/>
       <w:jc w:val="center"/>
@@ -8659,16 +8521,16 @@
       <w:szCs w:val="20"/>
     </w:rPr>
   </w:style>
-  <w:style w:type="paragraph" w:customStyle="1" w:styleId="xl25">
+  <w:style w:type="paragraph" w:styleId="xl25" w:customStyle="1">
     <w:name w:val="xl25"/>
     <w:basedOn w:val="Normal"/>
     <w:rsid w:val="00DC6C43"/>
     <w:pPr>
       <w:pBdr>
-        <w:top w:val="single" w:sz="4" w:space="0" w:color="auto"/>
-        <w:left w:val="single" w:sz="4" w:space="0" w:color="auto"/>
-        <w:bottom w:val="single" w:sz="4" w:space="0" w:color="auto"/>
-        <w:right w:val="single" w:sz="4" w:space="0" w:color="auto"/>
+        <w:top w:val="single" w:color="auto" w:sz="4" w:space="0"/>
+        <w:left w:val="single" w:color="auto" w:sz="4" w:space="0"/>
+        <w:bottom w:val="single" w:color="auto" w:sz="4" w:space="0"/>
+        <w:right w:val="single" w:color="auto" w:sz="4" w:space="0"/>
       </w:pBdr>
       <w:spacing w:beforeLines="1" w:afterLines="1"/>
       <w:jc w:val="center"/>
@@ -8679,16 +8541,16 @@
       <w:szCs w:val="20"/>
     </w:rPr>
   </w:style>
-  <w:style w:type="paragraph" w:customStyle="1" w:styleId="xl26">
+  <w:style w:type="paragraph" w:styleId="xl26" w:customStyle="1">
     <w:name w:val="xl26"/>
     <w:basedOn w:val="Normal"/>
     <w:rsid w:val="00DC6C43"/>
     <w:pPr>
       <w:pBdr>
-        <w:top w:val="single" w:sz="4" w:space="0" w:color="auto"/>
-        <w:left w:val="single" w:sz="4" w:space="0" w:color="auto"/>
-        <w:bottom w:val="single" w:sz="4" w:space="0" w:color="auto"/>
-        <w:right w:val="single" w:sz="4" w:space="0" w:color="auto"/>
+        <w:top w:val="single" w:color="auto" w:sz="4" w:space="0"/>
+        <w:left w:val="single" w:color="auto" w:sz="4" w:space="0"/>
+        <w:bottom w:val="single" w:color="auto" w:sz="4" w:space="0"/>
+        <w:right w:val="single" w:color="auto" w:sz="4" w:space="0"/>
       </w:pBdr>
       <w:spacing w:beforeLines="1" w:afterLines="1"/>
       <w:jc w:val="center"/>
@@ -8732,7 +8594,7 @@
     <w:unhideWhenUsed/>
     <w:rsid w:val="009974A4"/>
   </w:style>
-  <w:style w:type="character" w:customStyle="1" w:styleId="CommentTextChar">
+  <w:style w:type="character" w:styleId="CommentTextChar" w:customStyle="1">
     <w:name w:val="Comment Text Char"/>
     <w:basedOn w:val="DefaultParagraphFont"/>
     <w:link w:val="CommentText"/>
@@ -8760,7 +8622,7 @@
       <w:szCs w:val="20"/>
     </w:rPr>
   </w:style>
-  <w:style w:type="character" w:customStyle="1" w:styleId="CommentSubjectChar">
+  <w:style w:type="character" w:styleId="CommentSubjectChar" w:customStyle="1">
     <w:name w:val="Comment Subject Char"/>
     <w:basedOn w:val="CommentTextChar"/>
     <w:link w:val="CommentSubject"/>
@@ -8787,7 +8649,7 @@
       <w:szCs w:val="18"/>
     </w:rPr>
   </w:style>
-  <w:style w:type="character" w:customStyle="1" w:styleId="BalloonTextChar">
+  <w:style w:type="character" w:styleId="BalloonTextChar" w:customStyle="1">
     <w:name w:val="Balloon Text Char"/>
     <w:basedOn w:val="DefaultParagraphFont"/>
     <w:link w:val="BalloonText"/>

</xml_diff>